<commit_message>
criei um novo exercicio
</commit_message>
<xml_diff>
--- a/Módulo 1.docx
+++ b/Módulo 1.docx
@@ -292,9 +292,8 @@
           <w:szCs w:val="20"/>
           <w:lang w:val="pt-BR"/>
         </w:rPr>
-        <w:t xml:space="preserve">working </w:t>
-      </w:r>
-      <w:proofErr w:type="gramStart"/>
+        <w:t xml:space="preserve">working - </w:t>
+      </w:r>
       <w:r>
         <w:rPr>
           <w:rFonts w:ascii="Roboto" w:hAnsi="Roboto" w:cs="Arial"/>
@@ -303,28 +302,7 @@
           <w:szCs w:val="20"/>
           <w:lang w:val="pt-BR"/>
         </w:rPr>
-        <w:t xml:space="preserve">- </w:t>
-      </w:r>
-      <w:r>
-        <w:rPr>
-          <w:rFonts w:ascii="Roboto" w:hAnsi="Roboto" w:cs="Arial"/>
-          <w:color w:val="000000" w:themeColor="text1"/>
-          <w:sz w:val="20"/>
-          <w:szCs w:val="20"/>
-          <w:lang w:val="pt-BR"/>
-        </w:rPr>
-        <w:t xml:space="preserve"> Surgiu</w:t>
-      </w:r>
-      <w:proofErr w:type="gramEnd"/>
-      <w:r>
-        <w:rPr>
-          <w:rFonts w:ascii="Roboto" w:hAnsi="Roboto" w:cs="Arial"/>
-          <w:color w:val="000000" w:themeColor="text1"/>
-          <w:sz w:val="20"/>
-          <w:szCs w:val="20"/>
-          <w:lang w:val="pt-BR"/>
-        </w:rPr>
-        <w:t xml:space="preserve"> pela ARPANET</w:t>
+        <w:t xml:space="preserve"> Surgiu pela ARPANET</w:t>
       </w:r>
     </w:p>
     <w:p>
@@ -982,7 +960,6 @@
         </w:rPr>
         <w:t xml:space="preserve">- </w:t>
       </w:r>
-      <w:proofErr w:type="gramStart"/>
       <w:r>
         <w:rPr>
           <w:rFonts w:ascii="Arial Black" w:hAnsi="Arial Black"/>
@@ -1001,18 +978,7 @@
           <w:szCs w:val="24"/>
           <w:lang w:val="pt-BR"/>
         </w:rPr>
-        <w:t xml:space="preserve"> :</w:t>
-      </w:r>
-      <w:proofErr w:type="gramEnd"/>
-      <w:r>
-        <w:rPr>
-          <w:rFonts w:ascii="Roboto" w:hAnsi="Roboto"/>
-          <w:color w:val="000000" w:themeColor="text1"/>
-          <w:sz w:val="24"/>
-          <w:szCs w:val="24"/>
-          <w:lang w:val="pt-BR"/>
-        </w:rPr>
-        <w:t xml:space="preserve"> Nome que identifica o site </w:t>
+        <w:t xml:space="preserve"> : Nome que identifica o site </w:t>
       </w:r>
     </w:p>
     <w:p>
@@ -1151,7 +1117,6 @@
         </w:rPr>
         <w:t xml:space="preserve">- </w:t>
       </w:r>
-      <w:proofErr w:type="gramStart"/>
       <w:r>
         <w:rPr>
           <w:rFonts w:ascii="Arial Black" w:hAnsi="Arial Black"/>
@@ -1170,18 +1135,7 @@
           <w:szCs w:val="24"/>
           <w:lang w:val="pt-BR"/>
         </w:rPr>
-        <w:t xml:space="preserve"> :</w:t>
-      </w:r>
-      <w:proofErr w:type="gramEnd"/>
-      <w:r>
-        <w:rPr>
-          <w:rFonts w:ascii="Roboto" w:hAnsi="Roboto"/>
-          <w:color w:val="000000" w:themeColor="text1"/>
-          <w:sz w:val="24"/>
-          <w:szCs w:val="24"/>
-          <w:lang w:val="pt-BR"/>
-        </w:rPr>
-        <w:t xml:space="preserve"> Local onde fica </w:t>
+        <w:t xml:space="preserve"> : Local onde fica </w:t>
       </w:r>
       <w:r>
         <w:rPr>
@@ -2114,9 +2068,8 @@
           <w:szCs w:val="24"/>
           <w:lang w:val="pt-BR"/>
         </w:rPr>
-        <w:t xml:space="preserve">s </w:t>
-      </w:r>
-      <w:proofErr w:type="gramStart"/>
+        <w:t xml:space="preserve">s linguagens </w:t>
+      </w:r>
       <w:r>
         <w:rPr>
           <w:rFonts w:ascii="Arial Black" w:hAnsi="Arial Black"/>
@@ -2125,19 +2078,8 @@
           <w:szCs w:val="24"/>
           <w:lang w:val="pt-BR"/>
         </w:rPr>
-        <w:t xml:space="preserve">linguagens </w:t>
-      </w:r>
-      <w:r>
-        <w:rPr>
-          <w:rFonts w:ascii="Arial Black" w:hAnsi="Arial Black"/>
-          <w:color w:val="2E74B5" w:themeColor="accent1" w:themeShade="BF"/>
-          <w:sz w:val="24"/>
-          <w:szCs w:val="24"/>
-          <w:lang w:val="pt-BR"/>
-        </w:rPr>
         <w:t xml:space="preserve"> ?</w:t>
       </w:r>
-      <w:proofErr w:type="gramEnd"/>
     </w:p>
     <w:p>
       <w:pPr>
@@ -2632,7 +2574,6 @@
         <w:t>src</w:t>
       </w:r>
       <w:proofErr w:type="spellEnd"/>
-      <w:proofErr w:type="gramStart"/>
       <w:r>
         <w:rPr>
           <w:rFonts w:ascii="Arial Black" w:hAnsi="Arial Black"/>
@@ -2653,7 +2594,6 @@
         </w:rPr>
         <w:t>foto.png</w:t>
       </w:r>
-      <w:proofErr w:type="gramEnd"/>
       <w:r>
         <w:rPr>
           <w:rFonts w:ascii="Arial Black" w:hAnsi="Arial Black"/>
@@ -2970,9 +2910,18 @@
           <w:szCs w:val="24"/>
           <w:lang w:val="pt-BR"/>
         </w:rPr>
-        <w:t xml:space="preserve">               &lt;meta charset</w:t>
-      </w:r>
-      <w:proofErr w:type="gramStart"/>
+        <w:t xml:space="preserve">               &lt;meta charset-“</w:t>
+      </w:r>
+      <w:r>
+        <w:rPr>
+          <w:rFonts w:ascii="Roboto" w:hAnsi="Roboto"/>
+          <w:color w:val="000000" w:themeColor="text1"/>
+          <w:sz w:val="24"/>
+          <w:szCs w:val="24"/>
+          <w:lang w:val="pt-BR"/>
+        </w:rPr>
+        <w:t>utf-8</w:t>
+      </w:r>
       <w:r>
         <w:rPr>
           <w:rFonts w:ascii="Arial Black" w:hAnsi="Arial Black"/>
@@ -2981,9 +2930,52 @@
           <w:szCs w:val="24"/>
           <w:lang w:val="pt-BR"/>
         </w:rPr>
-        <w:t>-“</w:t>
-      </w:r>
-      <w:proofErr w:type="gramEnd"/>
+        <w:t>”&gt;</w:t>
+      </w:r>
+    </w:p>
+    <w:p>
+      <w:pPr>
+        <w:rPr>
+          <w:rFonts w:ascii="Arial Black" w:hAnsi="Arial Black"/>
+          <w:color w:val="000000" w:themeColor="text1"/>
+          <w:sz w:val="24"/>
+          <w:szCs w:val="24"/>
+          <w:lang w:val="pt-BR"/>
+        </w:rPr>
+      </w:pPr>
+      <w:r>
+        <w:rPr>
+          <w:rFonts w:ascii="Arial Black" w:hAnsi="Arial Black"/>
+          <w:color w:val="000000" w:themeColor="text1"/>
+          <w:sz w:val="24"/>
+          <w:szCs w:val="24"/>
+          <w:lang w:val="pt-BR"/>
+        </w:rPr>
+        <w:t xml:space="preserve">               &lt;meta </w:t>
+      </w:r>
+      <w:proofErr w:type="spellStart"/>
+      <w:r>
+        <w:rPr>
+          <w:rFonts w:ascii="Arial Black" w:hAnsi="Arial Black"/>
+          <w:color w:val="000000" w:themeColor="text1"/>
+          <w:sz w:val="24"/>
+          <w:szCs w:val="24"/>
+          <w:lang w:val="pt-BR"/>
+        </w:rPr>
+        <w:t>name</w:t>
+      </w:r>
+      <w:proofErr w:type="spellEnd"/>
+      <w:r>
+        <w:rPr>
+          <w:rFonts w:ascii="Arial Black" w:hAnsi="Arial Black"/>
+          <w:color w:val="000000" w:themeColor="text1"/>
+          <w:sz w:val="24"/>
+          <w:szCs w:val="24"/>
+          <w:lang w:val="pt-BR"/>
+        </w:rPr>
+        <w:t>=”</w:t>
+      </w:r>
+      <w:proofErr w:type="spellStart"/>
       <w:r>
         <w:rPr>
           <w:rFonts w:ascii="Roboto" w:hAnsi="Roboto"/>
@@ -2992,8 +2984,9 @@
           <w:szCs w:val="24"/>
           <w:lang w:val="pt-BR"/>
         </w:rPr>
-        <w:t>utf-8</w:t>
-      </w:r>
+        <w:t>viewport</w:t>
+      </w:r>
+      <w:proofErr w:type="spellEnd"/>
       <w:r>
         <w:rPr>
           <w:rFonts w:ascii="Arial Black" w:hAnsi="Arial Black"/>
@@ -3008,13 +3001,24 @@
     <w:p>
       <w:pPr>
         <w:rPr>
+          <w:rFonts w:ascii="Roboto" w:hAnsi="Roboto"/>
+          <w:color w:val="000000" w:themeColor="text1"/>
+          <w:sz w:val="24"/>
+          <w:szCs w:val="24"/>
+          <w:lang w:val="pt-BR"/>
+        </w:rPr>
+      </w:pPr>
+      <w:r>
+        <w:rPr>
           <w:rFonts w:ascii="Arial Black" w:hAnsi="Arial Black"/>
           <w:color w:val="000000" w:themeColor="text1"/>
           <w:sz w:val="24"/>
           <w:szCs w:val="24"/>
           <w:lang w:val="pt-BR"/>
         </w:rPr>
-      </w:pPr>
+        <w:t xml:space="preserve">               </w:t>
+      </w:r>
+      <w:proofErr w:type="spellStart"/>
       <w:r>
         <w:rPr>
           <w:rFonts w:ascii="Arial Black" w:hAnsi="Arial Black"/>
@@ -3023,10 +3027,109 @@
           <w:szCs w:val="24"/>
           <w:lang w:val="pt-BR"/>
         </w:rPr>
-        <w:t xml:space="preserve">               &lt;meta </w:t>
+        <w:t>Content</w:t>
+      </w:r>
+      <w:proofErr w:type="spellEnd"/>
+      <w:r>
+        <w:rPr>
+          <w:rFonts w:ascii="Roboto" w:hAnsi="Roboto"/>
+          <w:color w:val="000000" w:themeColor="text1"/>
+          <w:sz w:val="24"/>
+          <w:szCs w:val="24"/>
+          <w:lang w:val="pt-BR"/>
+        </w:rPr>
+        <w:t>=”</w:t>
       </w:r>
       <w:proofErr w:type="spellStart"/>
       <w:r>
+        <w:rPr>
+          <w:rFonts w:ascii="Roboto" w:hAnsi="Roboto"/>
+          <w:color w:val="000000" w:themeColor="text1"/>
+          <w:sz w:val="24"/>
+          <w:szCs w:val="24"/>
+          <w:lang w:val="pt-BR"/>
+        </w:rPr>
+        <w:t>width</w:t>
+      </w:r>
+      <w:proofErr w:type="spellEnd"/>
+      <w:r>
+        <w:rPr>
+          <w:rFonts w:ascii="Roboto" w:hAnsi="Roboto"/>
+          <w:color w:val="000000" w:themeColor="text1"/>
+          <w:sz w:val="24"/>
+          <w:szCs w:val="24"/>
+          <w:lang w:val="pt-BR"/>
+        </w:rPr>
+        <w:t>=device-</w:t>
+      </w:r>
+      <w:proofErr w:type="spellStart"/>
+      <w:r>
+        <w:rPr>
+          <w:rFonts w:ascii="Roboto" w:hAnsi="Roboto"/>
+          <w:color w:val="000000" w:themeColor="text1"/>
+          <w:sz w:val="24"/>
+          <w:szCs w:val="24"/>
+          <w:lang w:val="pt-BR"/>
+        </w:rPr>
+        <w:t>width</w:t>
+      </w:r>
+      <w:proofErr w:type="spellEnd"/>
+      <w:r>
+        <w:rPr>
+          <w:rFonts w:ascii="Roboto" w:hAnsi="Roboto"/>
+          <w:color w:val="000000" w:themeColor="text1"/>
+          <w:sz w:val="24"/>
+          <w:szCs w:val="24"/>
+          <w:lang w:val="pt-BR"/>
+        </w:rPr>
+        <w:t>,</w:t>
+      </w:r>
+    </w:p>
+    <w:p>
+      <w:pPr>
+        <w:rPr>
+          <w:rFonts w:ascii="Roboto" w:hAnsi="Roboto"/>
+          <w:color w:val="000000" w:themeColor="text1"/>
+          <w:sz w:val="24"/>
+          <w:szCs w:val="24"/>
+          <w:lang w:val="pt-BR"/>
+        </w:rPr>
+      </w:pPr>
+      <w:r>
+        <w:rPr>
+          <w:rFonts w:ascii="Roboto" w:hAnsi="Roboto"/>
+          <w:color w:val="000000" w:themeColor="text1"/>
+          <w:sz w:val="24"/>
+          <w:szCs w:val="24"/>
+          <w:lang w:val="pt-BR"/>
+        </w:rPr>
+        <w:t xml:space="preserve">               </w:t>
+      </w:r>
+      <w:proofErr w:type="spellStart"/>
+      <w:r>
+        <w:rPr>
+          <w:rFonts w:ascii="Roboto" w:hAnsi="Roboto"/>
+          <w:color w:val="000000" w:themeColor="text1"/>
+          <w:sz w:val="24"/>
+          <w:szCs w:val="24"/>
+          <w:lang w:val="pt-BR"/>
+        </w:rPr>
+        <w:t>Initial-scale</w:t>
+      </w:r>
+      <w:proofErr w:type="spellEnd"/>
+      <w:r>
+        <w:rPr>
+          <w:rFonts w:ascii="Roboto" w:hAnsi="Roboto"/>
+          <w:color w:val="000000" w:themeColor="text1"/>
+          <w:sz w:val="24"/>
+          <w:szCs w:val="24"/>
+          <w:lang w:val="pt-BR"/>
+        </w:rPr>
+        <w:t>=1.0”</w:t>
+      </w:r>
+    </w:p>
+    <w:p>
+      <w:pPr>
         <w:rPr>
           <w:rFonts w:ascii="Arial Black" w:hAnsi="Arial Black"/>
           <w:color w:val="000000" w:themeColor="text1"/>
@@ -3034,10 +3137,7 @@
           <w:szCs w:val="24"/>
           <w:lang w:val="pt-BR"/>
         </w:rPr>
-        <w:t>name</w:t>
-      </w:r>
-      <w:proofErr w:type="spellEnd"/>
-      <w:proofErr w:type="gramStart"/>
+      </w:pPr>
       <w:r>
         <w:rPr>
           <w:rFonts w:ascii="Arial Black" w:hAnsi="Arial Black"/>
@@ -3046,9 +3146,72 @@
           <w:szCs w:val="24"/>
           <w:lang w:val="pt-BR"/>
         </w:rPr>
-        <w:t>=”</w:t>
+        <w:t xml:space="preserve">    &lt;/</w:t>
       </w:r>
       <w:proofErr w:type="spellStart"/>
+      <w:r>
+        <w:rPr>
+          <w:rFonts w:ascii="Arial Black" w:hAnsi="Arial Black"/>
+          <w:color w:val="000000" w:themeColor="text1"/>
+          <w:sz w:val="24"/>
+          <w:szCs w:val="24"/>
+          <w:lang w:val="pt-BR"/>
+        </w:rPr>
+        <w:t>head</w:t>
+      </w:r>
+      <w:proofErr w:type="spellEnd"/>
+      <w:r>
+        <w:rPr>
+          <w:rFonts w:ascii="Arial Black" w:hAnsi="Arial Black"/>
+          <w:color w:val="000000" w:themeColor="text1"/>
+          <w:sz w:val="24"/>
+          <w:szCs w:val="24"/>
+          <w:lang w:val="pt-BR"/>
+        </w:rPr>
+        <w:t>&gt;</w:t>
+      </w:r>
+    </w:p>
+    <w:p>
+      <w:pPr>
+        <w:rPr>
+          <w:rFonts w:ascii="Arial Black" w:hAnsi="Arial Black"/>
+          <w:color w:val="000000" w:themeColor="text1"/>
+          <w:sz w:val="24"/>
+          <w:szCs w:val="24"/>
+          <w:lang w:val="pt-BR"/>
+        </w:rPr>
+      </w:pPr>
+      <w:r>
+        <w:rPr>
+          <w:rFonts w:ascii="Arial Black" w:hAnsi="Arial Black"/>
+          <w:color w:val="000000" w:themeColor="text1"/>
+          <w:sz w:val="24"/>
+          <w:szCs w:val="24"/>
+          <w:lang w:val="pt-BR"/>
+        </w:rPr>
+        <w:t xml:space="preserve">    &lt;body&gt;</w:t>
+      </w:r>
+    </w:p>
+    <w:p>
+      <w:pPr>
+        <w:rPr>
+          <w:rFonts w:ascii="Arial Black" w:hAnsi="Arial Black"/>
+          <w:color w:val="000000" w:themeColor="text1"/>
+          <w:sz w:val="24"/>
+          <w:szCs w:val="24"/>
+          <w:lang w:val="pt-BR"/>
+        </w:rPr>
+      </w:pPr>
+      <w:r>
+        <w:rPr>
+          <w:rFonts w:ascii="Arial Black" w:hAnsi="Arial Black"/>
+          <w:color w:val="000000" w:themeColor="text1"/>
+          <w:sz w:val="24"/>
+          <w:szCs w:val="24"/>
+          <w:lang w:val="pt-BR"/>
+        </w:rPr>
+        <w:t xml:space="preserve">     &lt;h1&gt; </w:t>
+      </w:r>
       <w:r>
         <w:rPr>
           <w:rFonts w:ascii="Roboto" w:hAnsi="Roboto"/>
@@ -3057,10 +3220,8 @@
           <w:szCs w:val="24"/>
           <w:lang w:val="pt-BR"/>
         </w:rPr>
-        <w:t>viewport</w:t>
-      </w:r>
-      <w:proofErr w:type="spellEnd"/>
-      <w:proofErr w:type="gramEnd"/>
+        <w:t>Olá, mundo</w:t>
+      </w:r>
       <w:r>
         <w:rPr>
           <w:rFonts w:ascii="Arial Black" w:hAnsi="Arial Black"/>
@@ -3069,19 +3230,147 @@
           <w:szCs w:val="24"/>
           <w:lang w:val="pt-BR"/>
         </w:rPr>
-        <w:t>”&gt;</w:t>
+        <w:t xml:space="preserve"> &lt;/h1&gt;</w:t>
       </w:r>
     </w:p>
     <w:p>
       <w:pPr>
         <w:rPr>
+          <w:rFonts w:ascii="Arial Black" w:hAnsi="Arial Black"/>
+          <w:color w:val="000000" w:themeColor="text1"/>
+          <w:sz w:val="24"/>
+          <w:szCs w:val="24"/>
+          <w:lang w:val="pt-BR"/>
+        </w:rPr>
+      </w:pPr>
+      <w:r>
+        <w:rPr>
+          <w:rFonts w:ascii="Arial Black" w:hAnsi="Arial Black"/>
+          <w:color w:val="000000" w:themeColor="text1"/>
+          <w:sz w:val="24"/>
+          <w:szCs w:val="24"/>
+          <w:lang w:val="pt-BR"/>
+        </w:rPr>
+        <w:t xml:space="preserve">    &lt;/body&gt;</w:t>
+      </w:r>
+    </w:p>
+    <w:p>
+      <w:pPr>
+        <w:rPr>
+          <w:rFonts w:ascii="Arial Black" w:hAnsi="Arial Black"/>
+          <w:color w:val="000000" w:themeColor="text1"/>
+          <w:sz w:val="24"/>
+          <w:szCs w:val="24"/>
+          <w:lang w:val="pt-BR"/>
+        </w:rPr>
+      </w:pPr>
+    </w:p>
+    <w:p>
+      <w:pPr>
+        <w:rPr>
+          <w:rFonts w:ascii="Arial Black" w:hAnsi="Arial Black"/>
+          <w:color w:val="000000" w:themeColor="text1"/>
+          <w:sz w:val="24"/>
+          <w:szCs w:val="24"/>
+          <w:lang w:val="pt-BR"/>
+        </w:rPr>
+      </w:pPr>
+      <w:r>
+        <w:rPr>
+          <w:rFonts w:ascii="Arial Black" w:hAnsi="Arial Black"/>
+          <w:color w:val="000000" w:themeColor="text1"/>
+          <w:sz w:val="24"/>
+          <w:szCs w:val="24"/>
+          <w:lang w:val="pt-BR"/>
+        </w:rPr>
+        <w:t>&lt;/</w:t>
+      </w:r>
+      <w:proofErr w:type="spellStart"/>
+      <w:r>
+        <w:rPr>
+          <w:rFonts w:ascii="Arial Black" w:hAnsi="Arial Black"/>
+          <w:color w:val="000000" w:themeColor="text1"/>
+          <w:sz w:val="24"/>
+          <w:szCs w:val="24"/>
+          <w:lang w:val="pt-BR"/>
+        </w:rPr>
+        <w:t>html</w:t>
+      </w:r>
+      <w:proofErr w:type="spellEnd"/>
+      <w:r>
+        <w:rPr>
+          <w:rFonts w:ascii="Arial Black" w:hAnsi="Arial Black"/>
+          <w:color w:val="000000" w:themeColor="text1"/>
+          <w:sz w:val="24"/>
+          <w:szCs w:val="24"/>
+          <w:lang w:val="pt-BR"/>
+        </w:rPr>
+        <w:t>&gt;</w:t>
+      </w:r>
+    </w:p>
+    <w:p>
+      <w:pPr>
+        <w:rPr>
+          <w:rFonts w:ascii="Arial Black" w:hAnsi="Arial Black"/>
+          <w:color w:val="000000" w:themeColor="text1"/>
+          <w:sz w:val="24"/>
+          <w:szCs w:val="24"/>
+          <w:lang w:val="pt-BR"/>
+        </w:rPr>
+      </w:pPr>
+    </w:p>
+    <w:p>
+      <w:pPr>
+        <w:rPr>
+          <w:rFonts w:ascii="Arial Black" w:hAnsi="Arial Black"/>
+          <w:color w:val="FF0000"/>
+          <w:sz w:val="24"/>
+          <w:szCs w:val="24"/>
+          <w:lang w:val="pt-BR"/>
+        </w:rPr>
+      </w:pPr>
+      <w:r>
+        <w:rPr>
+          <w:rFonts w:ascii="Arial Black" w:hAnsi="Arial Black"/>
+          <w:color w:val="FF0000"/>
+          <w:sz w:val="24"/>
+          <w:szCs w:val="24"/>
+          <w:lang w:val="pt-BR"/>
+        </w:rPr>
+        <w:t>Estilo em CSS</w:t>
+      </w:r>
+    </w:p>
+    <w:p>
+      <w:pPr>
+        <w:rPr>
+          <w:rFonts w:ascii="Arial Black" w:hAnsi="Arial Black"/>
+          <w:color w:val="000000" w:themeColor="text1"/>
+          <w:sz w:val="24"/>
+          <w:szCs w:val="24"/>
+          <w:lang w:val="pt-BR"/>
+        </w:rPr>
+      </w:pPr>
+    </w:p>
+    <w:p>
+      <w:pPr>
+        <w:rPr>
+          <w:rFonts w:ascii="Arial Black" w:hAnsi="Arial Black"/>
+          <w:color w:val="000000" w:themeColor="text1"/>
+          <w:sz w:val="24"/>
+          <w:szCs w:val="24"/>
+          <w:lang w:val="pt-BR"/>
+        </w:rPr>
+      </w:pPr>
+      <w:r>
+        <w:rPr>
           <w:rFonts w:ascii="Roboto" w:hAnsi="Roboto"/>
           <w:color w:val="000000" w:themeColor="text1"/>
           <w:sz w:val="24"/>
           <w:szCs w:val="24"/>
           <w:lang w:val="pt-BR"/>
         </w:rPr>
-      </w:pPr>
+        <w:t>Seletor</w:t>
+      </w:r>
       <w:r>
         <w:rPr>
           <w:rFonts w:ascii="Arial Black" w:hAnsi="Arial Black"/>
@@ -3090,10 +3379,11 @@
           <w:szCs w:val="24"/>
           <w:lang w:val="pt-BR"/>
         </w:rPr>
-        <w:t xml:space="preserve">               </w:t>
-      </w:r>
-      <w:proofErr w:type="spellStart"/>
-      <w:r>
+        <w:t>- H1 {</w:t>
+      </w:r>
+    </w:p>
+    <w:p>
+      <w:pPr>
         <w:rPr>
           <w:rFonts w:ascii="Arial Black" w:hAnsi="Arial Black"/>
           <w:color w:val="000000" w:themeColor="text1"/>
@@ -3101,11 +3391,20 @@
           <w:szCs w:val="24"/>
           <w:lang w:val="pt-BR"/>
         </w:rPr>
-        <w:t>Content</w:t>
-      </w:r>
-      <w:proofErr w:type="spellEnd"/>
-      <w:proofErr w:type="gramStart"/>
-      <w:r>
+      </w:pPr>
+      <w:r>
+        <w:rPr>
+          <w:rFonts w:ascii="Arial Black" w:hAnsi="Arial Black"/>
+          <w:color w:val="000000" w:themeColor="text1"/>
+          <w:sz w:val="24"/>
+          <w:szCs w:val="24"/>
+          <w:lang w:val="pt-BR"/>
+        </w:rPr>
+        <w:t xml:space="preserve">   Declaração </w:t>
+      </w:r>
+    </w:p>
+    <w:p>
+      <w:pPr>
         <w:rPr>
           <w:rFonts w:ascii="Roboto" w:hAnsi="Roboto"/>
           <w:color w:val="000000" w:themeColor="text1"/>
@@ -3113,7 +3412,16 @@
           <w:szCs w:val="24"/>
           <w:lang w:val="pt-BR"/>
         </w:rPr>
-        <w:t>=”</w:t>
+      </w:pPr>
+      <w:r>
+        <w:rPr>
+          <w:rFonts w:ascii="Arial Black" w:hAnsi="Arial Black"/>
+          <w:color w:val="000000" w:themeColor="text1"/>
+          <w:sz w:val="24"/>
+          <w:szCs w:val="24"/>
+          <w:lang w:val="pt-BR"/>
+        </w:rPr>
+        <w:t xml:space="preserve">   </w:t>
       </w:r>
       <w:proofErr w:type="spellStart"/>
       <w:r>
@@ -3124,10 +3432,9 @@
           <w:szCs w:val="24"/>
           <w:lang w:val="pt-BR"/>
         </w:rPr>
-        <w:t>width</w:t>
+        <w:t>font-family:Arial</w:t>
       </w:r>
       <w:proofErr w:type="spellEnd"/>
-      <w:proofErr w:type="gramEnd"/>
       <w:r>
         <w:rPr>
           <w:rFonts w:ascii="Roboto" w:hAnsi="Roboto"/>
@@ -3136,10 +3443,11 @@
           <w:szCs w:val="24"/>
           <w:lang w:val="pt-BR"/>
         </w:rPr>
-        <w:t>=device-</w:t>
-      </w:r>
-      <w:proofErr w:type="spellStart"/>
-      <w:r>
+        <w:t>;</w:t>
+      </w:r>
+    </w:p>
+    <w:p>
+      <w:pPr>
         <w:rPr>
           <w:rFonts w:ascii="Roboto" w:hAnsi="Roboto"/>
           <w:color w:val="000000" w:themeColor="text1"/>
@@ -3147,9 +3455,7 @@
           <w:szCs w:val="24"/>
           <w:lang w:val="pt-BR"/>
         </w:rPr>
-        <w:t>width</w:t>
-      </w:r>
-      <w:proofErr w:type="spellEnd"/>
+      </w:pPr>
       <w:r>
         <w:rPr>
           <w:rFonts w:ascii="Roboto" w:hAnsi="Roboto"/>
@@ -3158,7 +3464,17 @@
           <w:szCs w:val="24"/>
           <w:lang w:val="pt-BR"/>
         </w:rPr>
-        <w:t>,</w:t>
+        <w:t xml:space="preserve">    font-size:</w:t>
+      </w:r>
+      <w:r>
+        <w:rPr>
+          <w:rFonts w:ascii="Roboto" w:hAnsi="Roboto"/>
+          <w:color w:val="000000" w:themeColor="text1"/>
+          <w:sz w:val="24"/>
+          <w:szCs w:val="24"/>
+          <w:lang w:val="pt-BR"/>
+        </w:rPr>
+        <w:t>20pt;</w:t>
       </w:r>
     </w:p>
     <w:p>
@@ -3179,7 +3495,7 @@
           <w:szCs w:val="24"/>
           <w:lang w:val="pt-BR"/>
         </w:rPr>
-        <w:t xml:space="preserve">               </w:t>
+        <w:t xml:space="preserve">    </w:t>
       </w:r>
       <w:proofErr w:type="spellStart"/>
       <w:r>
@@ -3190,7 +3506,7 @@
           <w:szCs w:val="24"/>
           <w:lang w:val="pt-BR"/>
         </w:rPr>
-        <w:t>Initial-scale</w:t>
+        <w:t>color:blue</w:t>
       </w:r>
       <w:proofErr w:type="spellEnd"/>
       <w:r>
@@ -3201,12 +3517,44 @@
           <w:szCs w:val="24"/>
           <w:lang w:val="pt-BR"/>
         </w:rPr>
-        <w:t>=1.0”</w:t>
+        <w:t>;</w:t>
+      </w:r>
+      <w:r>
+        <w:rPr>
+          <w:rFonts w:ascii="Roboto" w:hAnsi="Roboto"/>
+          <w:color w:val="000000" w:themeColor="text1"/>
+          <w:sz w:val="24"/>
+          <w:szCs w:val="24"/>
+          <w:lang w:val="pt-BR"/>
+        </w:rPr>
+        <w:t>-&gt;valor</w:t>
       </w:r>
     </w:p>
     <w:p>
       <w:pPr>
         <w:rPr>
+          <w:rFonts w:ascii="Roboto" w:hAnsi="Roboto"/>
+          <w:color w:val="000000" w:themeColor="text1"/>
+          <w:sz w:val="24"/>
+          <w:szCs w:val="24"/>
+          <w:lang w:val="pt-BR"/>
+        </w:rPr>
+      </w:pPr>
+      <w:r>
+        <w:rPr>
+          <w:rFonts w:ascii="Roboto" w:hAnsi="Roboto"/>
+          <w:color w:val="000000" w:themeColor="text1"/>
+          <w:sz w:val="24"/>
+          <w:szCs w:val="24"/>
+          <w:lang w:val="pt-BR"/>
+        </w:rPr>
+        <w:lastRenderedPageBreak/>
+        <w:t xml:space="preserve">     propriedade </w:t>
+      </w:r>
+    </w:p>
+    <w:p>
+      <w:pPr>
+        <w:rPr>
           <w:rFonts w:ascii="Arial Black" w:hAnsi="Arial Black"/>
           <w:color w:val="000000" w:themeColor="text1"/>
           <w:sz w:val="24"/>
@@ -3214,7 +3562,9 @@
           <w:lang w:val="pt-BR"/>
         </w:rPr>
       </w:pPr>
-      <w:r>
+    </w:p>
+    <w:p>
+      <w:pPr>
         <w:rPr>
           <w:rFonts w:ascii="Arial Black" w:hAnsi="Arial Black"/>
           <w:color w:val="000000" w:themeColor="text1"/>
@@ -3222,9 +3572,7 @@
           <w:szCs w:val="24"/>
           <w:lang w:val="pt-BR"/>
         </w:rPr>
-        <w:t xml:space="preserve">    &lt;/</w:t>
-      </w:r>
-      <w:proofErr w:type="spellStart"/>
+      </w:pPr>
       <w:r>
         <w:rPr>
           <w:rFonts w:ascii="Arial Black" w:hAnsi="Arial Black"/>
@@ -3233,10 +3581,11 @@
           <w:szCs w:val="24"/>
           <w:lang w:val="pt-BR"/>
         </w:rPr>
-        <w:t>head</w:t>
-      </w:r>
-      <w:proofErr w:type="spellEnd"/>
-      <w:r>
+        <w:t>}</w:t>
+      </w:r>
+    </w:p>
+    <w:p>
+      <w:pPr>
         <w:rPr>
           <w:rFonts w:ascii="Arial Black" w:hAnsi="Arial Black"/>
           <w:color w:val="000000" w:themeColor="text1"/>
@@ -3244,8 +3593,7 @@
           <w:szCs w:val="24"/>
           <w:lang w:val="pt-BR"/>
         </w:rPr>
-        <w:t>&gt;</w:t>
-      </w:r>
+      </w:pPr>
     </w:p>
     <w:p>
       <w:pPr>
@@ -3265,7 +3613,7 @@
           <w:szCs w:val="24"/>
           <w:lang w:val="pt-BR"/>
         </w:rPr>
-        <w:t xml:space="preserve">    &lt;body&gt;</w:t>
+        <w:t xml:space="preserve">Como funcionam a HTML e as CSS ? </w:t>
       </w:r>
     </w:p>
     <w:p>
@@ -3278,6 +3626,17 @@
           <w:lang w:val="pt-BR"/>
         </w:rPr>
       </w:pPr>
+    </w:p>
+    <w:p>
+      <w:pPr>
+        <w:rPr>
+          <w:rFonts w:ascii="Roboto" w:hAnsi="Roboto"/>
+          <w:color w:val="000000" w:themeColor="text1"/>
+          <w:sz w:val="24"/>
+          <w:szCs w:val="24"/>
+          <w:lang w:val="pt-BR"/>
+        </w:rPr>
+      </w:pPr>
       <w:r>
         <w:rPr>
           <w:rFonts w:ascii="Arial Black" w:hAnsi="Arial Black"/>
@@ -3286,8 +3645,9 @@
           <w:szCs w:val="24"/>
           <w:lang w:val="pt-BR"/>
         </w:rPr>
-        <w:t xml:space="preserve">     &lt;h1&gt; </w:t>
-      </w:r>
+        <w:t xml:space="preserve">- </w:t>
+      </w:r>
+      <w:proofErr w:type="spellStart"/>
       <w:r>
         <w:rPr>
           <w:rFonts w:ascii="Roboto" w:hAnsi="Roboto"/>
@@ -3296,469 +3656,9 @@
           <w:szCs w:val="24"/>
           <w:lang w:val="pt-BR"/>
         </w:rPr>
-        <w:t>Olá, mundo</w:t>
-      </w:r>
-      <w:r>
-        <w:rPr>
-          <w:rFonts w:ascii="Arial Black" w:hAnsi="Arial Black"/>
-          <w:color w:val="000000" w:themeColor="text1"/>
-          <w:sz w:val="24"/>
-          <w:szCs w:val="24"/>
-          <w:lang w:val="pt-BR"/>
-        </w:rPr>
-        <w:t xml:space="preserve"> &lt;/h1&gt;</w:t>
-      </w:r>
-    </w:p>
-    <w:p>
-      <w:pPr>
-        <w:rPr>
-          <w:rFonts w:ascii="Arial Black" w:hAnsi="Arial Black"/>
-          <w:color w:val="000000" w:themeColor="text1"/>
-          <w:sz w:val="24"/>
-          <w:szCs w:val="24"/>
-          <w:lang w:val="pt-BR"/>
-        </w:rPr>
-      </w:pPr>
-      <w:r>
-        <w:rPr>
-          <w:rFonts w:ascii="Arial Black" w:hAnsi="Arial Black"/>
-          <w:color w:val="000000" w:themeColor="text1"/>
-          <w:sz w:val="24"/>
-          <w:szCs w:val="24"/>
-          <w:lang w:val="pt-BR"/>
-        </w:rPr>
-        <w:t xml:space="preserve">    &lt;/body&gt;</w:t>
-      </w:r>
-    </w:p>
-    <w:p>
-      <w:pPr>
-        <w:rPr>
-          <w:rFonts w:ascii="Arial Black" w:hAnsi="Arial Black"/>
-          <w:color w:val="000000" w:themeColor="text1"/>
-          <w:sz w:val="24"/>
-          <w:szCs w:val="24"/>
-          <w:lang w:val="pt-BR"/>
-        </w:rPr>
-      </w:pPr>
-    </w:p>
-    <w:p>
-      <w:pPr>
-        <w:rPr>
-          <w:rFonts w:ascii="Arial Black" w:hAnsi="Arial Black"/>
-          <w:color w:val="000000" w:themeColor="text1"/>
-          <w:sz w:val="24"/>
-          <w:szCs w:val="24"/>
-          <w:lang w:val="pt-BR"/>
-        </w:rPr>
-      </w:pPr>
-      <w:r>
-        <w:rPr>
-          <w:rFonts w:ascii="Arial Black" w:hAnsi="Arial Black"/>
-          <w:color w:val="000000" w:themeColor="text1"/>
-          <w:sz w:val="24"/>
-          <w:szCs w:val="24"/>
-          <w:lang w:val="pt-BR"/>
-        </w:rPr>
-        <w:t>&lt;/</w:t>
-      </w:r>
-      <w:proofErr w:type="spellStart"/>
-      <w:r>
-        <w:rPr>
-          <w:rFonts w:ascii="Arial Black" w:hAnsi="Arial Black"/>
-          <w:color w:val="000000" w:themeColor="text1"/>
-          <w:sz w:val="24"/>
-          <w:szCs w:val="24"/>
-          <w:lang w:val="pt-BR"/>
-        </w:rPr>
-        <w:t>html</w:t>
+        <w:t>chrome</w:t>
       </w:r>
       <w:proofErr w:type="spellEnd"/>
-      <w:r>
-        <w:rPr>
-          <w:rFonts w:ascii="Arial Black" w:hAnsi="Arial Black"/>
-          <w:color w:val="000000" w:themeColor="text1"/>
-          <w:sz w:val="24"/>
-          <w:szCs w:val="24"/>
-          <w:lang w:val="pt-BR"/>
-        </w:rPr>
-        <w:t>&gt;</w:t>
-      </w:r>
-    </w:p>
-    <w:p>
-      <w:pPr>
-        <w:rPr>
-          <w:rFonts w:ascii="Arial Black" w:hAnsi="Arial Black"/>
-          <w:color w:val="000000" w:themeColor="text1"/>
-          <w:sz w:val="24"/>
-          <w:szCs w:val="24"/>
-          <w:lang w:val="pt-BR"/>
-        </w:rPr>
-      </w:pPr>
-    </w:p>
-    <w:p>
-      <w:pPr>
-        <w:rPr>
-          <w:rFonts w:ascii="Arial Black" w:hAnsi="Arial Black"/>
-          <w:color w:val="FF0000"/>
-          <w:sz w:val="24"/>
-          <w:szCs w:val="24"/>
-          <w:lang w:val="pt-BR"/>
-        </w:rPr>
-      </w:pPr>
-      <w:r>
-        <w:rPr>
-          <w:rFonts w:ascii="Arial Black" w:hAnsi="Arial Black"/>
-          <w:color w:val="FF0000"/>
-          <w:sz w:val="24"/>
-          <w:szCs w:val="24"/>
-          <w:lang w:val="pt-BR"/>
-        </w:rPr>
-        <w:t>Estilo em CSS</w:t>
-      </w:r>
-    </w:p>
-    <w:p>
-      <w:pPr>
-        <w:rPr>
-          <w:rFonts w:ascii="Arial Black" w:hAnsi="Arial Black"/>
-          <w:color w:val="000000" w:themeColor="text1"/>
-          <w:sz w:val="24"/>
-          <w:szCs w:val="24"/>
-          <w:lang w:val="pt-BR"/>
-        </w:rPr>
-      </w:pPr>
-    </w:p>
-    <w:p>
-      <w:pPr>
-        <w:rPr>
-          <w:rFonts w:ascii="Arial Black" w:hAnsi="Arial Black"/>
-          <w:color w:val="000000" w:themeColor="text1"/>
-          <w:sz w:val="24"/>
-          <w:szCs w:val="24"/>
-          <w:lang w:val="pt-BR"/>
-        </w:rPr>
-      </w:pPr>
-      <w:r>
-        <w:rPr>
-          <w:rFonts w:ascii="Roboto" w:hAnsi="Roboto"/>
-          <w:color w:val="000000" w:themeColor="text1"/>
-          <w:sz w:val="24"/>
-          <w:szCs w:val="24"/>
-          <w:lang w:val="pt-BR"/>
-        </w:rPr>
-        <w:t>Seletor</w:t>
-      </w:r>
-      <w:r>
-        <w:rPr>
-          <w:rFonts w:ascii="Arial Black" w:hAnsi="Arial Black"/>
-          <w:color w:val="000000" w:themeColor="text1"/>
-          <w:sz w:val="24"/>
-          <w:szCs w:val="24"/>
-          <w:lang w:val="pt-BR"/>
-        </w:rPr>
-        <w:t>- H1 {</w:t>
-      </w:r>
-    </w:p>
-    <w:p>
-      <w:pPr>
-        <w:rPr>
-          <w:rFonts w:ascii="Arial Black" w:hAnsi="Arial Black"/>
-          <w:color w:val="000000" w:themeColor="text1"/>
-          <w:sz w:val="24"/>
-          <w:szCs w:val="24"/>
-          <w:lang w:val="pt-BR"/>
-        </w:rPr>
-      </w:pPr>
-      <w:r>
-        <w:rPr>
-          <w:rFonts w:ascii="Arial Black" w:hAnsi="Arial Black"/>
-          <w:color w:val="000000" w:themeColor="text1"/>
-          <w:sz w:val="24"/>
-          <w:szCs w:val="24"/>
-          <w:lang w:val="pt-BR"/>
-        </w:rPr>
-        <w:t xml:space="preserve">   Declaração </w:t>
-      </w:r>
-    </w:p>
-    <w:p>
-      <w:pPr>
-        <w:rPr>
-          <w:rFonts w:ascii="Roboto" w:hAnsi="Roboto"/>
-          <w:color w:val="000000" w:themeColor="text1"/>
-          <w:sz w:val="24"/>
-          <w:szCs w:val="24"/>
-          <w:lang w:val="pt-BR"/>
-        </w:rPr>
-      </w:pPr>
-      <w:r>
-        <w:rPr>
-          <w:rFonts w:ascii="Arial Black" w:hAnsi="Arial Black"/>
-          <w:color w:val="000000" w:themeColor="text1"/>
-          <w:sz w:val="24"/>
-          <w:szCs w:val="24"/>
-          <w:lang w:val="pt-BR"/>
-        </w:rPr>
-        <w:t xml:space="preserve">   </w:t>
-      </w:r>
-      <w:proofErr w:type="spellStart"/>
-      <w:r>
-        <w:rPr>
-          <w:rFonts w:ascii="Roboto" w:hAnsi="Roboto"/>
-          <w:color w:val="000000" w:themeColor="text1"/>
-          <w:sz w:val="24"/>
-          <w:szCs w:val="24"/>
-          <w:lang w:val="pt-BR"/>
-        </w:rPr>
-        <w:t>font-family:Arial</w:t>
-      </w:r>
-      <w:proofErr w:type="spellEnd"/>
-      <w:r>
-        <w:rPr>
-          <w:rFonts w:ascii="Roboto" w:hAnsi="Roboto"/>
-          <w:color w:val="000000" w:themeColor="text1"/>
-          <w:sz w:val="24"/>
-          <w:szCs w:val="24"/>
-          <w:lang w:val="pt-BR"/>
-        </w:rPr>
-        <w:t>;</w:t>
-      </w:r>
-    </w:p>
-    <w:p>
-      <w:pPr>
-        <w:rPr>
-          <w:rFonts w:ascii="Roboto" w:hAnsi="Roboto"/>
-          <w:color w:val="000000" w:themeColor="text1"/>
-          <w:sz w:val="24"/>
-          <w:szCs w:val="24"/>
-          <w:lang w:val="pt-BR"/>
-        </w:rPr>
-      </w:pPr>
-      <w:r>
-        <w:rPr>
-          <w:rFonts w:ascii="Roboto" w:hAnsi="Roboto"/>
-          <w:color w:val="000000" w:themeColor="text1"/>
-          <w:sz w:val="24"/>
-          <w:szCs w:val="24"/>
-          <w:lang w:val="pt-BR"/>
-        </w:rPr>
-        <w:t xml:space="preserve">    font-size:</w:t>
-      </w:r>
-      <w:r>
-        <w:rPr>
-          <w:rFonts w:ascii="Roboto" w:hAnsi="Roboto"/>
-          <w:color w:val="000000" w:themeColor="text1"/>
-          <w:sz w:val="24"/>
-          <w:szCs w:val="24"/>
-          <w:lang w:val="pt-BR"/>
-        </w:rPr>
-        <w:t>20pt;</w:t>
-      </w:r>
-    </w:p>
-    <w:p>
-      <w:pPr>
-        <w:rPr>
-          <w:rFonts w:ascii="Roboto" w:hAnsi="Roboto"/>
-          <w:color w:val="000000" w:themeColor="text1"/>
-          <w:sz w:val="24"/>
-          <w:szCs w:val="24"/>
-          <w:lang w:val="pt-BR"/>
-        </w:rPr>
-      </w:pPr>
-      <w:r>
-        <w:rPr>
-          <w:rFonts w:ascii="Roboto" w:hAnsi="Roboto"/>
-          <w:color w:val="000000" w:themeColor="text1"/>
-          <w:sz w:val="24"/>
-          <w:szCs w:val="24"/>
-          <w:lang w:val="pt-BR"/>
-        </w:rPr>
-        <w:t xml:space="preserve">    </w:t>
-      </w:r>
-      <w:proofErr w:type="spellStart"/>
-      <w:r>
-        <w:rPr>
-          <w:rFonts w:ascii="Roboto" w:hAnsi="Roboto"/>
-          <w:color w:val="000000" w:themeColor="text1"/>
-          <w:sz w:val="24"/>
-          <w:szCs w:val="24"/>
-          <w:lang w:val="pt-BR"/>
-        </w:rPr>
-        <w:t>color:blue</w:t>
-      </w:r>
-      <w:proofErr w:type="spellEnd"/>
-      <w:r>
-        <w:rPr>
-          <w:rFonts w:ascii="Roboto" w:hAnsi="Roboto"/>
-          <w:color w:val="000000" w:themeColor="text1"/>
-          <w:sz w:val="24"/>
-          <w:szCs w:val="24"/>
-          <w:lang w:val="pt-BR"/>
-        </w:rPr>
-        <w:t>;</w:t>
-      </w:r>
-      <w:r>
-        <w:rPr>
-          <w:rFonts w:ascii="Roboto" w:hAnsi="Roboto"/>
-          <w:color w:val="000000" w:themeColor="text1"/>
-          <w:sz w:val="24"/>
-          <w:szCs w:val="24"/>
-          <w:lang w:val="pt-BR"/>
-        </w:rPr>
-        <w:t>-&gt;valor</w:t>
-      </w:r>
-    </w:p>
-    <w:p>
-      <w:pPr>
-        <w:rPr>
-          <w:rFonts w:ascii="Roboto" w:hAnsi="Roboto"/>
-          <w:color w:val="000000" w:themeColor="text1"/>
-          <w:sz w:val="24"/>
-          <w:szCs w:val="24"/>
-          <w:lang w:val="pt-BR"/>
-        </w:rPr>
-      </w:pPr>
-      <w:r>
-        <w:rPr>
-          <w:rFonts w:ascii="Roboto" w:hAnsi="Roboto"/>
-          <w:color w:val="000000" w:themeColor="text1"/>
-          <w:sz w:val="24"/>
-          <w:szCs w:val="24"/>
-          <w:lang w:val="pt-BR"/>
-        </w:rPr>
-        <w:lastRenderedPageBreak/>
-        <w:t xml:space="preserve">     propriedade </w:t>
-      </w:r>
-    </w:p>
-    <w:p>
-      <w:pPr>
-        <w:rPr>
-          <w:rFonts w:ascii="Arial Black" w:hAnsi="Arial Black"/>
-          <w:color w:val="000000" w:themeColor="text1"/>
-          <w:sz w:val="24"/>
-          <w:szCs w:val="24"/>
-          <w:lang w:val="pt-BR"/>
-        </w:rPr>
-      </w:pPr>
-    </w:p>
-    <w:p>
-      <w:pPr>
-        <w:rPr>
-          <w:rFonts w:ascii="Arial Black" w:hAnsi="Arial Black"/>
-          <w:color w:val="000000" w:themeColor="text1"/>
-          <w:sz w:val="24"/>
-          <w:szCs w:val="24"/>
-          <w:lang w:val="pt-BR"/>
-        </w:rPr>
-      </w:pPr>
-      <w:r>
-        <w:rPr>
-          <w:rFonts w:ascii="Arial Black" w:hAnsi="Arial Black"/>
-          <w:color w:val="000000" w:themeColor="text1"/>
-          <w:sz w:val="24"/>
-          <w:szCs w:val="24"/>
-          <w:lang w:val="pt-BR"/>
-        </w:rPr>
-        <w:t>}</w:t>
-      </w:r>
-    </w:p>
-    <w:p>
-      <w:pPr>
-        <w:rPr>
-          <w:rFonts w:ascii="Arial Black" w:hAnsi="Arial Black"/>
-          <w:color w:val="000000" w:themeColor="text1"/>
-          <w:sz w:val="24"/>
-          <w:szCs w:val="24"/>
-          <w:lang w:val="pt-BR"/>
-        </w:rPr>
-      </w:pPr>
-    </w:p>
-    <w:p>
-      <w:pPr>
-        <w:rPr>
-          <w:rFonts w:ascii="Arial Black" w:hAnsi="Arial Black"/>
-          <w:color w:val="000000" w:themeColor="text1"/>
-          <w:sz w:val="24"/>
-          <w:szCs w:val="24"/>
-          <w:lang w:val="pt-BR"/>
-        </w:rPr>
-      </w:pPr>
-      <w:r>
-        <w:rPr>
-          <w:rFonts w:ascii="Arial Black" w:hAnsi="Arial Black"/>
-          <w:color w:val="000000" w:themeColor="text1"/>
-          <w:sz w:val="24"/>
-          <w:szCs w:val="24"/>
-          <w:lang w:val="pt-BR"/>
-        </w:rPr>
-        <w:t xml:space="preserve">Como funcionam a HTML e as </w:t>
-      </w:r>
-      <w:proofErr w:type="gramStart"/>
-      <w:r>
-        <w:rPr>
-          <w:rFonts w:ascii="Arial Black" w:hAnsi="Arial Black"/>
-          <w:color w:val="000000" w:themeColor="text1"/>
-          <w:sz w:val="24"/>
-          <w:szCs w:val="24"/>
-          <w:lang w:val="pt-BR"/>
-        </w:rPr>
-        <w:t>CSS ?</w:t>
-      </w:r>
-      <w:proofErr w:type="gramEnd"/>
-      <w:r>
-        <w:rPr>
-          <w:rFonts w:ascii="Arial Black" w:hAnsi="Arial Black"/>
-          <w:color w:val="000000" w:themeColor="text1"/>
-          <w:sz w:val="24"/>
-          <w:szCs w:val="24"/>
-          <w:lang w:val="pt-BR"/>
-        </w:rPr>
-        <w:t xml:space="preserve"> </w:t>
-      </w:r>
-    </w:p>
-    <w:p>
-      <w:pPr>
-        <w:rPr>
-          <w:rFonts w:ascii="Arial Black" w:hAnsi="Arial Black"/>
-          <w:color w:val="000000" w:themeColor="text1"/>
-          <w:sz w:val="24"/>
-          <w:szCs w:val="24"/>
-          <w:lang w:val="pt-BR"/>
-        </w:rPr>
-      </w:pPr>
-    </w:p>
-    <w:p>
-      <w:pPr>
-        <w:rPr>
-          <w:rFonts w:ascii="Roboto" w:hAnsi="Roboto"/>
-          <w:color w:val="000000" w:themeColor="text1"/>
-          <w:sz w:val="24"/>
-          <w:szCs w:val="24"/>
-          <w:lang w:val="pt-BR"/>
-        </w:rPr>
-      </w:pPr>
-      <w:r>
-        <w:rPr>
-          <w:rFonts w:ascii="Arial Black" w:hAnsi="Arial Black"/>
-          <w:color w:val="000000" w:themeColor="text1"/>
-          <w:sz w:val="24"/>
-          <w:szCs w:val="24"/>
-          <w:lang w:val="pt-BR"/>
-        </w:rPr>
-        <w:t xml:space="preserve">- </w:t>
-      </w:r>
-      <w:proofErr w:type="spellStart"/>
-      <w:proofErr w:type="gramStart"/>
-      <w:r>
-        <w:rPr>
-          <w:rFonts w:ascii="Roboto" w:hAnsi="Roboto"/>
-          <w:color w:val="000000" w:themeColor="text1"/>
-          <w:sz w:val="24"/>
-          <w:szCs w:val="24"/>
-          <w:lang w:val="pt-BR"/>
-        </w:rPr>
-        <w:t>chrome</w:t>
-      </w:r>
-      <w:proofErr w:type="spellEnd"/>
-      <w:proofErr w:type="gramEnd"/>
       <w:r>
         <w:rPr>
           <w:rFonts w:ascii="Roboto" w:hAnsi="Roboto"/>
@@ -4412,10 +4312,12 @@
           <w:szCs w:val="30"/>
           <w:lang w:val="pt-BR" w:eastAsia="pt-BR"/>
         </w:rPr>
-        <w:t xml:space="preserve">LESS </w:t>
-      </w:r>
-      <w:proofErr w:type="gramStart"/>
-      <w:r>
+        <w:t>LESS THAN,GREATER THAN</w:t>
+      </w:r>
+    </w:p>
+    <w:p>
+      <w:pPr>
+        <w:spacing w:line="405" w:lineRule="atLeast"/>
         <w:rPr>
           <w:rFonts w:ascii="Consolas" w:eastAsia="Times New Roman" w:hAnsi="Consolas" w:cs="Times New Roman"/>
           <w:color w:val="7CA668"/>
@@ -4423,10 +4325,111 @@
           <w:szCs w:val="30"/>
           <w:lang w:val="pt-BR" w:eastAsia="pt-BR"/>
         </w:rPr>
-        <w:t>THAN,GREATER</w:t>
-      </w:r>
-      <w:proofErr w:type="gramEnd"/>
-      <w:r>
+      </w:pPr>
+    </w:p>
+    <w:p>
+      <w:pPr>
+        <w:spacing w:line="405" w:lineRule="atLeast"/>
+        <w:rPr>
+          <w:rFonts w:ascii="Arial Black" w:hAnsi="Arial Black"/>
+          <w:color w:val="000000" w:themeColor="text1"/>
+          <w:sz w:val="32"/>
+          <w:szCs w:val="32"/>
+          <w:lang w:val="pt-BR"/>
+        </w:rPr>
+      </w:pPr>
+      <w:proofErr w:type="spellStart"/>
+      <w:r>
+        <w:rPr>
+          <w:rFonts w:ascii="Arial Black" w:hAnsi="Arial Black"/>
+          <w:color w:val="000000" w:themeColor="text1"/>
+          <w:sz w:val="32"/>
+          <w:szCs w:val="32"/>
+          <w:lang w:val="pt-BR"/>
+        </w:rPr>
+        <w:t>E</w:t>
+      </w:r>
+      <w:r>
+        <w:rPr>
+          <w:rFonts w:ascii="Arial Black" w:hAnsi="Arial Black"/>
+          <w:color w:val="000000" w:themeColor="text1"/>
+          <w:sz w:val="32"/>
+          <w:szCs w:val="32"/>
+          <w:lang w:val="pt-BR"/>
+        </w:rPr>
+        <w:t>mojipedea</w:t>
+      </w:r>
+      <w:proofErr w:type="spellEnd"/>
+      <w:r>
+        <w:rPr>
+          <w:rFonts w:ascii="Arial Black" w:hAnsi="Arial Black"/>
+          <w:color w:val="000000" w:themeColor="text1"/>
+          <w:sz w:val="32"/>
+          <w:szCs w:val="32"/>
+          <w:lang w:val="pt-BR"/>
+        </w:rPr>
+        <w:t xml:space="preserve"> </w:t>
+      </w:r>
+    </w:p>
+    <w:p>
+      <w:pPr>
+        <w:spacing w:line="405" w:lineRule="atLeast"/>
+        <w:rPr>
+          <w:rFonts w:ascii="Arial Black" w:hAnsi="Arial Black"/>
+          <w:color w:val="000000" w:themeColor="text1"/>
+          <w:sz w:val="32"/>
+          <w:szCs w:val="32"/>
+          <w:lang w:val="pt-BR"/>
+        </w:rPr>
+      </w:pPr>
+      <w:r>
+        <w:rPr>
+          <w:rFonts w:ascii="Arial Black" w:hAnsi="Arial Black"/>
+          <w:color w:val="000000" w:themeColor="text1"/>
+          <w:sz w:val="32"/>
+          <w:szCs w:val="32"/>
+          <w:lang w:val="pt-BR"/>
+        </w:rPr>
+        <w:t>&amp;= E comercial</w:t>
+      </w:r>
+    </w:p>
+    <w:p>
+      <w:pPr>
+        <w:spacing w:line="405" w:lineRule="atLeast"/>
+        <w:rPr>
+          <w:rFonts w:ascii="Arial Black" w:hAnsi="Arial Black"/>
+          <w:color w:val="000000" w:themeColor="text1"/>
+          <w:sz w:val="32"/>
+          <w:szCs w:val="32"/>
+          <w:lang w:val="pt-BR"/>
+        </w:rPr>
+      </w:pPr>
+      <w:r>
+        <w:rPr>
+          <w:rFonts w:ascii="Arial Black" w:hAnsi="Arial Black"/>
+          <w:color w:val="000000" w:themeColor="text1"/>
+          <w:sz w:val="32"/>
+          <w:szCs w:val="32"/>
+          <w:lang w:val="pt-BR"/>
+        </w:rPr>
+        <w:t>&amp;#x : para colocar emoji</w:t>
+      </w:r>
+    </w:p>
+    <w:p>
+      <w:pPr>
+        <w:spacing w:line="405" w:lineRule="atLeast"/>
+        <w:rPr>
+          <w:rFonts w:ascii="Arial Black" w:hAnsi="Arial Black"/>
+          <w:color w:val="000000" w:themeColor="text1"/>
+          <w:sz w:val="32"/>
+          <w:szCs w:val="32"/>
+          <w:lang w:val="pt-BR"/>
+        </w:rPr>
+      </w:pPr>
+    </w:p>
+    <w:p>
+      <w:pPr>
+        <w:spacing w:line="405" w:lineRule="atLeast"/>
         <w:rPr>
           <w:rFonts w:ascii="Consolas" w:eastAsia="Times New Roman" w:hAnsi="Consolas" w:cs="Times New Roman"/>
           <w:color w:val="7CA668"/>
@@ -4434,153 +4437,6 @@
           <w:szCs w:val="30"/>
           <w:lang w:val="pt-BR" w:eastAsia="pt-BR"/>
         </w:rPr>
-        <w:t xml:space="preserve"> THAN</w:t>
-      </w:r>
-    </w:p>
-    <w:p>
-      <w:pPr>
-        <w:spacing w:line="405" w:lineRule="atLeast"/>
-        <w:rPr>
-          <w:rFonts w:ascii="Consolas" w:eastAsia="Times New Roman" w:hAnsi="Consolas" w:cs="Times New Roman"/>
-          <w:color w:val="7CA668"/>
-          <w:sz w:val="30"/>
-          <w:szCs w:val="30"/>
-          <w:lang w:val="pt-BR" w:eastAsia="pt-BR"/>
-        </w:rPr>
-      </w:pPr>
-    </w:p>
-    <w:p>
-      <w:pPr>
-        <w:spacing w:line="405" w:lineRule="atLeast"/>
-        <w:rPr>
-          <w:rFonts w:ascii="Arial Black" w:hAnsi="Arial Black"/>
-          <w:color w:val="000000" w:themeColor="text1"/>
-          <w:sz w:val="32"/>
-          <w:szCs w:val="32"/>
-          <w:lang w:val="pt-BR"/>
-        </w:rPr>
-      </w:pPr>
-      <w:proofErr w:type="spellStart"/>
-      <w:r>
-        <w:rPr>
-          <w:rFonts w:ascii="Arial Black" w:hAnsi="Arial Black"/>
-          <w:color w:val="000000" w:themeColor="text1"/>
-          <w:sz w:val="32"/>
-          <w:szCs w:val="32"/>
-          <w:lang w:val="pt-BR"/>
-        </w:rPr>
-        <w:t>E</w:t>
-      </w:r>
-      <w:r>
-        <w:rPr>
-          <w:rFonts w:ascii="Arial Black" w:hAnsi="Arial Black"/>
-          <w:color w:val="000000" w:themeColor="text1"/>
-          <w:sz w:val="32"/>
-          <w:szCs w:val="32"/>
-          <w:lang w:val="pt-BR"/>
-        </w:rPr>
-        <w:t>mojipedea</w:t>
-      </w:r>
-      <w:proofErr w:type="spellEnd"/>
-      <w:r>
-        <w:rPr>
-          <w:rFonts w:ascii="Arial Black" w:hAnsi="Arial Black"/>
-          <w:color w:val="000000" w:themeColor="text1"/>
-          <w:sz w:val="32"/>
-          <w:szCs w:val="32"/>
-          <w:lang w:val="pt-BR"/>
-        </w:rPr>
-        <w:t xml:space="preserve"> </w:t>
-      </w:r>
-    </w:p>
-    <w:p>
-      <w:pPr>
-        <w:spacing w:line="405" w:lineRule="atLeast"/>
-        <w:rPr>
-          <w:rFonts w:ascii="Arial Black" w:hAnsi="Arial Black"/>
-          <w:color w:val="000000" w:themeColor="text1"/>
-          <w:sz w:val="32"/>
-          <w:szCs w:val="32"/>
-          <w:lang w:val="pt-BR"/>
-        </w:rPr>
-      </w:pPr>
-      <w:r>
-        <w:rPr>
-          <w:rFonts w:ascii="Arial Black" w:hAnsi="Arial Black"/>
-          <w:color w:val="000000" w:themeColor="text1"/>
-          <w:sz w:val="32"/>
-          <w:szCs w:val="32"/>
-          <w:lang w:val="pt-BR"/>
-        </w:rPr>
-        <w:t>&amp;= E comercial</w:t>
-      </w:r>
-    </w:p>
-    <w:p>
-      <w:pPr>
-        <w:spacing w:line="405" w:lineRule="atLeast"/>
-        <w:rPr>
-          <w:rFonts w:ascii="Arial Black" w:hAnsi="Arial Black"/>
-          <w:color w:val="000000" w:themeColor="text1"/>
-          <w:sz w:val="32"/>
-          <w:szCs w:val="32"/>
-          <w:lang w:val="pt-BR"/>
-        </w:rPr>
-      </w:pPr>
-      <w:r>
-        <w:rPr>
-          <w:rFonts w:ascii="Arial Black" w:hAnsi="Arial Black"/>
-          <w:color w:val="000000" w:themeColor="text1"/>
-          <w:sz w:val="32"/>
-          <w:szCs w:val="32"/>
-          <w:lang w:val="pt-BR"/>
-        </w:rPr>
-        <w:t>&amp;#</w:t>
-      </w:r>
-      <w:proofErr w:type="gramStart"/>
-      <w:r>
-        <w:rPr>
-          <w:rFonts w:ascii="Arial Black" w:hAnsi="Arial Black"/>
-          <w:color w:val="000000" w:themeColor="text1"/>
-          <w:sz w:val="32"/>
-          <w:szCs w:val="32"/>
-          <w:lang w:val="pt-BR"/>
-        </w:rPr>
-        <w:t>x :</w:t>
-      </w:r>
-      <w:proofErr w:type="gramEnd"/>
-      <w:r>
-        <w:rPr>
-          <w:rFonts w:ascii="Arial Black" w:hAnsi="Arial Black"/>
-          <w:color w:val="000000" w:themeColor="text1"/>
-          <w:sz w:val="32"/>
-          <w:szCs w:val="32"/>
-          <w:lang w:val="pt-BR"/>
-        </w:rPr>
-        <w:t xml:space="preserve"> para colocar emoji</w:t>
-      </w:r>
-    </w:p>
-    <w:p>
-      <w:pPr>
-        <w:spacing w:line="405" w:lineRule="atLeast"/>
-        <w:rPr>
-          <w:rFonts w:ascii="Arial Black" w:hAnsi="Arial Black"/>
-          <w:color w:val="000000" w:themeColor="text1"/>
-          <w:sz w:val="32"/>
-          <w:szCs w:val="32"/>
-          <w:lang w:val="pt-BR"/>
-        </w:rPr>
-      </w:pPr>
-    </w:p>
-    <w:p>
-      <w:pPr>
-        <w:spacing w:line="405" w:lineRule="atLeast"/>
-        <w:rPr>
-          <w:rFonts w:ascii="Consolas" w:eastAsia="Times New Roman" w:hAnsi="Consolas" w:cs="Times New Roman"/>
-          <w:color w:val="7CA668"/>
-          <w:sz w:val="30"/>
-          <w:szCs w:val="30"/>
-          <w:lang w:val="pt-BR" w:eastAsia="pt-BR"/>
-        </w:rPr>
       </w:pPr>
     </w:p>
     <w:p>
@@ -4638,7 +4494,6 @@
         </w:rPr>
       </w:pPr>
       <w:proofErr w:type="spellStart"/>
-      <w:proofErr w:type="gramStart"/>
       <w:r>
         <w:rPr>
           <w:rFonts w:ascii="Arial Black" w:hAnsi="Arial Black"/>
@@ -4661,7 +4516,6 @@
         <w:t>Imagens</w:t>
       </w:r>
       <w:proofErr w:type="spellEnd"/>
-      <w:proofErr w:type="gramEnd"/>
       <w:r>
         <w:rPr>
           <w:rFonts w:ascii="Arial Black" w:hAnsi="Arial Black"/>
@@ -4690,10 +4544,11 @@
           <w:szCs w:val="28"/>
           <w:lang w:val="pt-BR"/>
         </w:rPr>
-        <w:t xml:space="preserve">. Comercialmente </w:t>
-      </w:r>
-      <w:proofErr w:type="gramStart"/>
-      <w:r>
+        <w:t>. Comercialmente pode : marcadas para reutilização com modificações e marcadas para reutilização</w:t>
+      </w:r>
+    </w:p>
+    <w:p>
+      <w:pPr>
         <w:rPr>
           <w:rFonts w:ascii="Arial Black" w:hAnsi="Arial Black"/>
           <w:color w:val="000000" w:themeColor="text1"/>
@@ -4701,9 +4556,17 @@
           <w:szCs w:val="28"/>
           <w:lang w:val="pt-BR"/>
         </w:rPr>
-        <w:t>pode :</w:t>
-      </w:r>
-      <w:proofErr w:type="gramEnd"/>
+      </w:pPr>
+      <w:r>
+        <w:rPr>
+          <w:rFonts w:ascii="Arial Black" w:hAnsi="Arial Black"/>
+          <w:color w:val="FF0000"/>
+          <w:sz w:val="28"/>
+          <w:szCs w:val="28"/>
+          <w:lang w:val="pt-BR"/>
+        </w:rPr>
+        <w:t>Tamanho de imagem</w:t>
+      </w:r>
       <w:r>
         <w:rPr>
           <w:rFonts w:ascii="Arial Black" w:hAnsi="Arial Black"/>
@@ -4712,11 +4575,10 @@
           <w:szCs w:val="28"/>
           <w:lang w:val="pt-BR"/>
         </w:rPr>
-        <w:t xml:space="preserve"> marcadas para reutilização com modificações e marcadas para reutilização</w:t>
-      </w:r>
-    </w:p>
-    <w:p>
-      <w:pPr>
+        <w:t xml:space="preserve">: </w:t>
+      </w:r>
+      <w:proofErr w:type="spellStart"/>
+      <w:r>
         <w:rPr>
           <w:rFonts w:ascii="Arial Black" w:hAnsi="Arial Black"/>
           <w:color w:val="000000" w:themeColor="text1"/>
@@ -4724,6 +4586,83 @@
           <w:szCs w:val="28"/>
           <w:lang w:val="pt-BR"/>
         </w:rPr>
+        <w:t>G.imagens</w:t>
+      </w:r>
+      <w:proofErr w:type="spellEnd"/>
+      <w:r>
+        <w:rPr>
+          <w:rFonts w:ascii="Arial Black" w:hAnsi="Arial Black"/>
+          <w:color w:val="000000" w:themeColor="text1"/>
+          <w:sz w:val="28"/>
+          <w:szCs w:val="28"/>
+          <w:lang w:val="pt-BR"/>
+        </w:rPr>
+        <w:t>, ferramentas e tamanho</w:t>
+      </w:r>
+    </w:p>
+    <w:p>
+      <w:pPr>
+        <w:rPr>
+          <w:rFonts w:ascii="Arial Black" w:hAnsi="Arial Black"/>
+          <w:color w:val="000000" w:themeColor="text1"/>
+          <w:sz w:val="28"/>
+          <w:szCs w:val="28"/>
+          <w:lang w:val="pt-BR"/>
+        </w:rPr>
+      </w:pPr>
+      <w:r>
+        <w:rPr>
+          <w:rFonts w:ascii="Arial Black" w:hAnsi="Arial Black"/>
+          <w:color w:val="000000" w:themeColor="text1"/>
+          <w:sz w:val="28"/>
+          <w:szCs w:val="28"/>
+          <w:lang w:val="pt-BR"/>
+        </w:rPr>
+        <w:t xml:space="preserve">PNG: </w:t>
+      </w:r>
+      <w:proofErr w:type="spellStart"/>
+      <w:r>
+        <w:rPr>
+          <w:rFonts w:ascii="Arial Black" w:hAnsi="Arial Black"/>
+          <w:color w:val="000000" w:themeColor="text1"/>
+          <w:sz w:val="28"/>
+          <w:szCs w:val="28"/>
+          <w:lang w:val="pt-BR"/>
+        </w:rPr>
+        <w:t>G.imagens</w:t>
+      </w:r>
+      <w:proofErr w:type="spellEnd"/>
+      <w:r>
+        <w:rPr>
+          <w:rFonts w:ascii="Arial Black" w:hAnsi="Arial Black"/>
+          <w:color w:val="000000" w:themeColor="text1"/>
+          <w:sz w:val="28"/>
+          <w:szCs w:val="28"/>
+          <w:lang w:val="pt-BR"/>
+        </w:rPr>
+        <w:t xml:space="preserve">, ferramentas, cor: transparente </w:t>
+      </w:r>
+    </w:p>
+    <w:p>
+      <w:pPr>
+        <w:rPr>
+          <w:rFonts w:ascii="Arial Black" w:hAnsi="Arial Black"/>
+          <w:color w:val="000000" w:themeColor="text1"/>
+          <w:sz w:val="28"/>
+          <w:szCs w:val="28"/>
+          <w:lang w:val="pt-BR"/>
+        </w:rPr>
+      </w:pPr>
+    </w:p>
+    <w:p>
+      <w:pPr>
+        <w:rPr>
+          <w:rFonts w:ascii="Arial Black" w:hAnsi="Arial Black"/>
+          <w:color w:val="000000" w:themeColor="text1"/>
+          <w:sz w:val="28"/>
+          <w:szCs w:val="28"/>
+          <w:lang w:val="pt-BR"/>
+        </w:rPr>
       </w:pPr>
       <w:r>
         <w:rPr>
@@ -4733,7 +4672,29 @@
           <w:szCs w:val="28"/>
           <w:lang w:val="pt-BR"/>
         </w:rPr>
-        <w:t>Tamanho de imagem</w:t>
+        <w:t xml:space="preserve">Site bom para imagens </w:t>
+      </w:r>
+      <w:proofErr w:type="spellStart"/>
+      <w:r>
+        <w:rPr>
+          <w:rFonts w:ascii="Arial Black" w:hAnsi="Arial Black"/>
+          <w:color w:val="FF0000"/>
+          <w:sz w:val="28"/>
+          <w:szCs w:val="28"/>
+          <w:lang w:val="pt-BR"/>
+        </w:rPr>
+        <w:t>free</w:t>
+      </w:r>
+      <w:proofErr w:type="spellEnd"/>
+      <w:r>
+        <w:rPr>
+          <w:rFonts w:ascii="Arial Black" w:hAnsi="Arial Black"/>
+          <w:color w:val="FF0000"/>
+          <w:sz w:val="28"/>
+          <w:szCs w:val="28"/>
+          <w:lang w:val="pt-BR"/>
+        </w:rPr>
+        <w:t xml:space="preserve"> </w:t>
       </w:r>
       <w:r>
         <w:rPr>
@@ -4743,11 +4704,11 @@
           <w:szCs w:val="28"/>
           <w:lang w:val="pt-BR"/>
         </w:rPr>
-        <w:t xml:space="preserve">: </w:t>
-      </w:r>
-      <w:proofErr w:type="spellStart"/>
-      <w:proofErr w:type="gramStart"/>
-      <w:r>
+        <w:t>:</w:t>
+      </w:r>
+    </w:p>
+    <w:p>
+      <w:pPr>
         <w:rPr>
           <w:rFonts w:ascii="Arial Black" w:hAnsi="Arial Black"/>
           <w:color w:val="000000" w:themeColor="text1"/>
@@ -4755,10 +4716,8 @@
           <w:szCs w:val="28"/>
           <w:lang w:val="pt-BR"/>
         </w:rPr>
-        <w:t>G.imagens</w:t>
-      </w:r>
-      <w:proofErr w:type="spellEnd"/>
-      <w:proofErr w:type="gramEnd"/>
+      </w:pPr>
+      <w:proofErr w:type="spellStart"/>
       <w:r>
         <w:rPr>
           <w:rFonts w:ascii="Arial Black" w:hAnsi="Arial Black"/>
@@ -4767,11 +4726,10 @@
           <w:szCs w:val="28"/>
           <w:lang w:val="pt-BR"/>
         </w:rPr>
-        <w:t>, ferramentas e tamanho</w:t>
-      </w:r>
-    </w:p>
-    <w:p>
-      <w:pPr>
+        <w:t>Unsplash</w:t>
+      </w:r>
+      <w:proofErr w:type="spellEnd"/>
+      <w:r>
         <w:rPr>
           <w:rFonts w:ascii="Arial Black" w:hAnsi="Arial Black"/>
           <w:color w:val="000000" w:themeColor="text1"/>
@@ -4779,8 +4737,11 @@
           <w:szCs w:val="28"/>
           <w:lang w:val="pt-BR"/>
         </w:rPr>
-      </w:pPr>
-      <w:r>
+        <w:t xml:space="preserve"> ( escrever em inglês )</w:t>
+      </w:r>
+    </w:p>
+    <w:p>
+      <w:pPr>
         <w:rPr>
           <w:rFonts w:ascii="Arial Black" w:hAnsi="Arial Black"/>
           <w:color w:val="000000" w:themeColor="text1"/>
@@ -4788,10 +4749,8 @@
           <w:szCs w:val="28"/>
           <w:lang w:val="pt-BR"/>
         </w:rPr>
-        <w:t xml:space="preserve">PNG: </w:t>
-      </w:r>
+      </w:pPr>
       <w:proofErr w:type="spellStart"/>
-      <w:proofErr w:type="gramStart"/>
       <w:r>
         <w:rPr>
           <w:rFonts w:ascii="Arial Black" w:hAnsi="Arial Black"/>
@@ -4800,10 +4759,9 @@
           <w:szCs w:val="28"/>
           <w:lang w:val="pt-BR"/>
         </w:rPr>
-        <w:t>G.imagens</w:t>
+        <w:t>pexels</w:t>
       </w:r>
       <w:proofErr w:type="spellEnd"/>
-      <w:proofErr w:type="gramEnd"/>
       <w:r>
         <w:rPr>
           <w:rFonts w:ascii="Arial Black" w:hAnsi="Arial Black"/>
@@ -4812,7 +4770,7 @@
           <w:szCs w:val="28"/>
           <w:lang w:val="pt-BR"/>
         </w:rPr>
-        <w:t xml:space="preserve">, ferramentas, cor: transparente </w:t>
+        <w:t xml:space="preserve"> ( escrever em inglês )</w:t>
       </w:r>
     </w:p>
     <w:p>
@@ -4830,6 +4788,69 @@
       <w:pPr>
         <w:rPr>
           <w:rFonts w:ascii="Arial Black" w:hAnsi="Arial Black"/>
+          <w:color w:val="FF0000"/>
+          <w:sz w:val="40"/>
+          <w:szCs w:val="40"/>
+          <w:lang w:val="pt-BR"/>
+        </w:rPr>
+      </w:pPr>
+      <w:r>
+        <w:rPr>
+          <w:rFonts w:ascii="Arial Black" w:hAnsi="Arial Black"/>
+          <w:color w:val="FF0000"/>
+          <w:sz w:val="40"/>
+          <w:szCs w:val="40"/>
+          <w:lang w:val="pt-BR"/>
+        </w:rPr>
+        <w:t>Formatos imagem web</w:t>
+      </w:r>
+    </w:p>
+    <w:p>
+      <w:pPr>
+        <w:rPr>
+          <w:rFonts w:ascii="Arial Black" w:hAnsi="Arial Black"/>
+          <w:color w:val="000000" w:themeColor="text1"/>
+          <w:sz w:val="40"/>
+          <w:szCs w:val="40"/>
+          <w:lang w:val="pt-BR"/>
+        </w:rPr>
+      </w:pPr>
+      <w:r>
+        <w:rPr>
+          <w:rFonts w:ascii="Arial Black" w:hAnsi="Arial Black"/>
+          <w:color w:val="FF0000"/>
+          <w:sz w:val="40"/>
+          <w:szCs w:val="40"/>
+          <w:lang w:val="pt-BR"/>
+        </w:rPr>
+        <w:t xml:space="preserve">Imagem: </w:t>
+      </w:r>
+      <w:r>
+        <w:rPr>
+          <w:rFonts w:ascii="Arial Black" w:hAnsi="Arial Black"/>
+          <w:color w:val="000000" w:themeColor="text1"/>
+          <w:sz w:val="40"/>
+          <w:szCs w:val="40"/>
+          <w:lang w:val="pt-BR"/>
+        </w:rPr>
+        <w:t>Conjunto de pontos</w:t>
+      </w:r>
+    </w:p>
+    <w:p>
+      <w:pPr>
+        <w:rPr>
+          <w:rFonts w:ascii="Arial Black" w:hAnsi="Arial Black"/>
+          <w:color w:val="FF0000"/>
+          <w:sz w:val="40"/>
+          <w:szCs w:val="40"/>
+          <w:lang w:val="pt-BR"/>
+        </w:rPr>
+      </w:pPr>
+    </w:p>
+    <w:p>
+      <w:pPr>
+        <w:rPr>
+          <w:rFonts w:ascii="Arial Black" w:hAnsi="Arial Black"/>
           <w:color w:val="000000" w:themeColor="text1"/>
           <w:sz w:val="28"/>
           <w:szCs w:val="28"/>
@@ -4844,10 +4865,39 @@
           <w:szCs w:val="28"/>
           <w:lang w:val="pt-BR"/>
         </w:rPr>
-        <w:t xml:space="preserve">Site bom para imagens </w:t>
-      </w:r>
-      <w:proofErr w:type="spellStart"/>
-      <w:proofErr w:type="gramStart"/>
+        <w:t>JPG</w:t>
+      </w:r>
+      <w:r>
+        <w:rPr>
+          <w:rFonts w:ascii="Arial Black" w:hAnsi="Arial Black"/>
+          <w:color w:val="000000" w:themeColor="text1"/>
+          <w:sz w:val="28"/>
+          <w:szCs w:val="28"/>
+          <w:lang w:val="pt-BR"/>
+        </w:rPr>
+        <w:t>: Surge em 1983, alta compactação</w:t>
+      </w:r>
+      <w:r>
+        <w:rPr>
+          <w:rFonts w:ascii="Arial Black" w:hAnsi="Arial Black"/>
+          <w:color w:val="000000" w:themeColor="text1"/>
+          <w:sz w:val="28"/>
+          <w:szCs w:val="28"/>
+          <w:lang w:val="pt-BR"/>
+        </w:rPr>
+        <w:t>.</w:t>
+      </w:r>
+    </w:p>
+    <w:p>
+      <w:pPr>
+        <w:rPr>
+          <w:rFonts w:ascii="Arial Black" w:hAnsi="Arial Black"/>
+          <w:color w:val="000000" w:themeColor="text1"/>
+          <w:sz w:val="28"/>
+          <w:szCs w:val="28"/>
+          <w:lang w:val="pt-BR"/>
+        </w:rPr>
+      </w:pPr>
       <w:r>
         <w:rPr>
           <w:rFonts w:ascii="Arial Black" w:hAnsi="Arial Black"/>
@@ -4856,18 +4906,7 @@
           <w:szCs w:val="28"/>
           <w:lang w:val="pt-BR"/>
         </w:rPr>
-        <w:t>free</w:t>
-      </w:r>
-      <w:proofErr w:type="spellEnd"/>
-      <w:r>
-        <w:rPr>
-          <w:rFonts w:ascii="Arial Black" w:hAnsi="Arial Black"/>
-          <w:color w:val="FF0000"/>
-          <w:sz w:val="28"/>
-          <w:szCs w:val="28"/>
-          <w:lang w:val="pt-BR"/>
-        </w:rPr>
-        <w:t xml:space="preserve"> </w:t>
+        <w:t>PNG</w:t>
       </w:r>
       <w:r>
         <w:rPr>
@@ -4877,286 +4916,7 @@
           <w:szCs w:val="28"/>
           <w:lang w:val="pt-BR"/>
         </w:rPr>
-        <w:t>:</w:t>
-      </w:r>
-      <w:proofErr w:type="gramEnd"/>
-    </w:p>
-    <w:p>
-      <w:pPr>
-        <w:rPr>
-          <w:rFonts w:ascii="Arial Black" w:hAnsi="Arial Black"/>
-          <w:color w:val="000000" w:themeColor="text1"/>
-          <w:sz w:val="28"/>
-          <w:szCs w:val="28"/>
-          <w:lang w:val="pt-BR"/>
-        </w:rPr>
-      </w:pPr>
-      <w:proofErr w:type="spellStart"/>
-      <w:r>
-        <w:rPr>
-          <w:rFonts w:ascii="Arial Black" w:hAnsi="Arial Black"/>
-          <w:color w:val="000000" w:themeColor="text1"/>
-          <w:sz w:val="28"/>
-          <w:szCs w:val="28"/>
-          <w:lang w:val="pt-BR"/>
-        </w:rPr>
-        <w:t>Unsplash</w:t>
-      </w:r>
-      <w:proofErr w:type="spellEnd"/>
-      <w:r>
-        <w:rPr>
-          <w:rFonts w:ascii="Arial Black" w:hAnsi="Arial Black"/>
-          <w:color w:val="000000" w:themeColor="text1"/>
-          <w:sz w:val="28"/>
-          <w:szCs w:val="28"/>
-          <w:lang w:val="pt-BR"/>
-        </w:rPr>
-        <w:t xml:space="preserve"> </w:t>
-      </w:r>
-      <w:proofErr w:type="gramStart"/>
-      <w:r>
-        <w:rPr>
-          <w:rFonts w:ascii="Arial Black" w:hAnsi="Arial Black"/>
-          <w:color w:val="000000" w:themeColor="text1"/>
-          <w:sz w:val="28"/>
-          <w:szCs w:val="28"/>
-          <w:lang w:val="pt-BR"/>
-        </w:rPr>
-        <w:t>( escrever</w:t>
-      </w:r>
-      <w:proofErr w:type="gramEnd"/>
-      <w:r>
-        <w:rPr>
-          <w:rFonts w:ascii="Arial Black" w:hAnsi="Arial Black"/>
-          <w:color w:val="000000" w:themeColor="text1"/>
-          <w:sz w:val="28"/>
-          <w:szCs w:val="28"/>
-          <w:lang w:val="pt-BR"/>
-        </w:rPr>
-        <w:t xml:space="preserve"> em inglês )</w:t>
-      </w:r>
-    </w:p>
-    <w:p>
-      <w:pPr>
-        <w:rPr>
-          <w:rFonts w:ascii="Arial Black" w:hAnsi="Arial Black"/>
-          <w:color w:val="000000" w:themeColor="text1"/>
-          <w:sz w:val="28"/>
-          <w:szCs w:val="28"/>
-          <w:lang w:val="pt-BR"/>
-        </w:rPr>
-      </w:pPr>
-      <w:proofErr w:type="spellStart"/>
-      <w:r>
-        <w:rPr>
-          <w:rFonts w:ascii="Arial Black" w:hAnsi="Arial Black"/>
-          <w:color w:val="000000" w:themeColor="text1"/>
-          <w:sz w:val="28"/>
-          <w:szCs w:val="28"/>
-          <w:lang w:val="pt-BR"/>
-        </w:rPr>
-        <w:t>pexels</w:t>
-      </w:r>
-      <w:proofErr w:type="spellEnd"/>
-      <w:r>
-        <w:rPr>
-          <w:rFonts w:ascii="Arial Black" w:hAnsi="Arial Black"/>
-          <w:color w:val="000000" w:themeColor="text1"/>
-          <w:sz w:val="28"/>
-          <w:szCs w:val="28"/>
-          <w:lang w:val="pt-BR"/>
-        </w:rPr>
-        <w:t xml:space="preserve"> </w:t>
-      </w:r>
-      <w:proofErr w:type="gramStart"/>
-      <w:r>
-        <w:rPr>
-          <w:rFonts w:ascii="Arial Black" w:hAnsi="Arial Black"/>
-          <w:color w:val="000000" w:themeColor="text1"/>
-          <w:sz w:val="28"/>
-          <w:szCs w:val="28"/>
-          <w:lang w:val="pt-BR"/>
-        </w:rPr>
-        <w:t>( escrever</w:t>
-      </w:r>
-      <w:proofErr w:type="gramEnd"/>
-      <w:r>
-        <w:rPr>
-          <w:rFonts w:ascii="Arial Black" w:hAnsi="Arial Black"/>
-          <w:color w:val="000000" w:themeColor="text1"/>
-          <w:sz w:val="28"/>
-          <w:szCs w:val="28"/>
-          <w:lang w:val="pt-BR"/>
-        </w:rPr>
-        <w:t xml:space="preserve"> em inglês )</w:t>
-      </w:r>
-    </w:p>
-    <w:p>
-      <w:pPr>
-        <w:rPr>
-          <w:rFonts w:ascii="Arial Black" w:hAnsi="Arial Black"/>
-          <w:color w:val="000000" w:themeColor="text1"/>
-          <w:sz w:val="28"/>
-          <w:szCs w:val="28"/>
-          <w:lang w:val="pt-BR"/>
-        </w:rPr>
-      </w:pPr>
-    </w:p>
-    <w:p>
-      <w:pPr>
-        <w:rPr>
-          <w:rFonts w:ascii="Arial Black" w:hAnsi="Arial Black"/>
-          <w:color w:val="FF0000"/>
-          <w:sz w:val="40"/>
-          <w:szCs w:val="40"/>
-          <w:lang w:val="pt-BR"/>
-        </w:rPr>
-      </w:pPr>
-      <w:r>
-        <w:rPr>
-          <w:rFonts w:ascii="Arial Black" w:hAnsi="Arial Black"/>
-          <w:color w:val="FF0000"/>
-          <w:sz w:val="40"/>
-          <w:szCs w:val="40"/>
-          <w:lang w:val="pt-BR"/>
-        </w:rPr>
-        <w:t>Formatos imagem web</w:t>
-      </w:r>
-    </w:p>
-    <w:p>
-      <w:pPr>
-        <w:rPr>
-          <w:rFonts w:ascii="Arial Black" w:hAnsi="Arial Black"/>
-          <w:color w:val="000000" w:themeColor="text1"/>
-          <w:sz w:val="40"/>
-          <w:szCs w:val="40"/>
-          <w:lang w:val="pt-BR"/>
-        </w:rPr>
-      </w:pPr>
-      <w:r>
-        <w:rPr>
-          <w:rFonts w:ascii="Arial Black" w:hAnsi="Arial Black"/>
-          <w:color w:val="FF0000"/>
-          <w:sz w:val="40"/>
-          <w:szCs w:val="40"/>
-          <w:lang w:val="pt-BR"/>
-        </w:rPr>
-        <w:t xml:space="preserve">Imagem: </w:t>
-      </w:r>
-      <w:r>
-        <w:rPr>
-          <w:rFonts w:ascii="Arial Black" w:hAnsi="Arial Black"/>
-          <w:color w:val="000000" w:themeColor="text1"/>
-          <w:sz w:val="40"/>
-          <w:szCs w:val="40"/>
-          <w:lang w:val="pt-BR"/>
-        </w:rPr>
-        <w:t>Conjunto de pontos</w:t>
-      </w:r>
-    </w:p>
-    <w:p>
-      <w:pPr>
-        <w:rPr>
-          <w:rFonts w:ascii="Arial Black" w:hAnsi="Arial Black"/>
-          <w:color w:val="FF0000"/>
-          <w:sz w:val="40"/>
-          <w:szCs w:val="40"/>
-          <w:lang w:val="pt-BR"/>
-        </w:rPr>
-      </w:pPr>
-    </w:p>
-    <w:p>
-      <w:pPr>
-        <w:rPr>
-          <w:rFonts w:ascii="Arial Black" w:hAnsi="Arial Black"/>
-          <w:color w:val="000000" w:themeColor="text1"/>
-          <w:sz w:val="28"/>
-          <w:szCs w:val="28"/>
-          <w:lang w:val="pt-BR"/>
-        </w:rPr>
-      </w:pPr>
-      <w:r>
-        <w:rPr>
-          <w:rFonts w:ascii="Arial Black" w:hAnsi="Arial Black"/>
-          <w:color w:val="FF0000"/>
-          <w:sz w:val="28"/>
-          <w:szCs w:val="28"/>
-          <w:lang w:val="pt-BR"/>
-        </w:rPr>
-        <w:t>JPG</w:t>
-      </w:r>
-      <w:r>
-        <w:rPr>
-          <w:rFonts w:ascii="Arial Black" w:hAnsi="Arial Black"/>
-          <w:color w:val="000000" w:themeColor="text1"/>
-          <w:sz w:val="28"/>
-          <w:szCs w:val="28"/>
-          <w:lang w:val="pt-BR"/>
-        </w:rPr>
-        <w:t>: Surge em 1983, alta compactação</w:t>
-      </w:r>
-      <w:r>
-        <w:rPr>
-          <w:rFonts w:ascii="Arial Black" w:hAnsi="Arial Black"/>
-          <w:color w:val="000000" w:themeColor="text1"/>
-          <w:sz w:val="28"/>
-          <w:szCs w:val="28"/>
-          <w:lang w:val="pt-BR"/>
-        </w:rPr>
-        <w:t>.</w:t>
-      </w:r>
-    </w:p>
-    <w:p>
-      <w:pPr>
-        <w:rPr>
-          <w:rFonts w:ascii="Arial Black" w:hAnsi="Arial Black"/>
-          <w:color w:val="000000" w:themeColor="text1"/>
-          <w:sz w:val="28"/>
-          <w:szCs w:val="28"/>
-          <w:lang w:val="pt-BR"/>
-        </w:rPr>
-      </w:pPr>
-      <w:r>
-        <w:rPr>
-          <w:rFonts w:ascii="Arial Black" w:hAnsi="Arial Black"/>
-          <w:color w:val="FF0000"/>
-          <w:sz w:val="28"/>
-          <w:szCs w:val="28"/>
-          <w:lang w:val="pt-BR"/>
-        </w:rPr>
-        <w:t>PNG</w:t>
-      </w:r>
-      <w:r>
-        <w:rPr>
-          <w:rFonts w:ascii="Arial Black" w:hAnsi="Arial Black"/>
-          <w:color w:val="000000" w:themeColor="text1"/>
-          <w:sz w:val="28"/>
-          <w:szCs w:val="28"/>
-          <w:lang w:val="pt-BR"/>
-        </w:rPr>
-        <w:t xml:space="preserve">: Surge em 1996, foi criado para substituir o gif. Permite transparência, </w:t>
-      </w:r>
-      <w:proofErr w:type="gramStart"/>
-      <w:r>
-        <w:rPr>
-          <w:rFonts w:ascii="Arial Black" w:hAnsi="Arial Black"/>
-          <w:color w:val="000000" w:themeColor="text1"/>
-          <w:sz w:val="28"/>
-          <w:szCs w:val="28"/>
-          <w:lang w:val="pt-BR"/>
-        </w:rPr>
-        <w:t>compactado</w:t>
-      </w:r>
-      <w:proofErr w:type="gramEnd"/>
-      <w:r>
-        <w:rPr>
-          <w:rFonts w:ascii="Arial Black" w:hAnsi="Arial Black"/>
-          <w:color w:val="000000" w:themeColor="text1"/>
-          <w:sz w:val="28"/>
-          <w:szCs w:val="28"/>
-          <w:lang w:val="pt-BR"/>
-        </w:rPr>
-        <w:t xml:space="preserve"> mas não igual o </w:t>
+        <w:t xml:space="preserve">: Surge em 1996, foi criado para substituir o gif. Permite transparência, compactado mas não igual o </w:t>
       </w:r>
       <w:proofErr w:type="spellStart"/>
       <w:r>
@@ -5193,7 +4953,6 @@
         </w:rPr>
       </w:pPr>
       <w:proofErr w:type="spellStart"/>
-      <w:proofErr w:type="gramStart"/>
       <w:r>
         <w:rPr>
           <w:rFonts w:ascii="Arial Black" w:eastAsia="Times New Roman" w:hAnsi="Arial Black" w:cs="Times New Roman"/>
@@ -5213,10 +4972,12 @@
           <w:szCs w:val="30"/>
           <w:lang w:val="pt-BR" w:eastAsia="pt-BR"/>
         </w:rPr>
-        <w:t xml:space="preserve"> :</w:t>
-      </w:r>
-      <w:proofErr w:type="gramEnd"/>
-      <w:r>
+        <w:t xml:space="preserve"> : largura </w:t>
+      </w:r>
+    </w:p>
+    <w:p>
+      <w:pPr>
+        <w:spacing w:line="405" w:lineRule="atLeast"/>
         <w:rPr>
           <w:rFonts w:ascii="Arial Black" w:eastAsia="Times New Roman" w:hAnsi="Arial Black" w:cs="Times New Roman"/>
           <w:color w:val="FF0000"/>
@@ -5224,12 +4985,9 @@
           <w:szCs w:val="30"/>
           <w:lang w:val="pt-BR" w:eastAsia="pt-BR"/>
         </w:rPr>
-        <w:t xml:space="preserve"> largura </w:t>
-      </w:r>
-    </w:p>
-    <w:p>
-      <w:pPr>
-        <w:spacing w:line="405" w:lineRule="atLeast"/>
+      </w:pPr>
+      <w:proofErr w:type="spellStart"/>
+      <w:r>
         <w:rPr>
           <w:rFonts w:ascii="Arial Black" w:eastAsia="Times New Roman" w:hAnsi="Arial Black" w:cs="Times New Roman"/>
           <w:color w:val="FF0000"/>
@@ -5237,9 +4995,9 @@
           <w:szCs w:val="30"/>
           <w:lang w:val="pt-BR" w:eastAsia="pt-BR"/>
         </w:rPr>
-      </w:pPr>
-      <w:proofErr w:type="spellStart"/>
-      <w:proofErr w:type="gramStart"/>
+        <w:t>Height</w:t>
+      </w:r>
+      <w:proofErr w:type="spellEnd"/>
       <w:r>
         <w:rPr>
           <w:rFonts w:ascii="Arial Black" w:eastAsia="Times New Roman" w:hAnsi="Arial Black" w:cs="Times New Roman"/>
@@ -5248,10 +5006,12 @@
           <w:szCs w:val="30"/>
           <w:lang w:val="pt-BR" w:eastAsia="pt-BR"/>
         </w:rPr>
-        <w:t>Height</w:t>
-      </w:r>
-      <w:proofErr w:type="spellEnd"/>
-      <w:r>
+        <w:t xml:space="preserve"> : altura </w:t>
+      </w:r>
+    </w:p>
+    <w:p>
+      <w:pPr>
+        <w:spacing w:line="405" w:lineRule="atLeast"/>
         <w:rPr>
           <w:rFonts w:ascii="Arial Black" w:eastAsia="Times New Roman" w:hAnsi="Arial Black" w:cs="Times New Roman"/>
           <w:color w:val="FF0000"/>
@@ -5259,9 +5019,19 @@
           <w:szCs w:val="30"/>
           <w:lang w:val="pt-BR" w:eastAsia="pt-BR"/>
         </w:rPr>
-        <w:t xml:space="preserve"> :</w:t>
-      </w:r>
-      <w:proofErr w:type="gramEnd"/>
+      </w:pPr>
+    </w:p>
+    <w:p>
+      <w:pPr>
+        <w:spacing w:line="405" w:lineRule="atLeast"/>
+        <w:rPr>
+          <w:rFonts w:ascii="Arial Black" w:eastAsia="Times New Roman" w:hAnsi="Arial Black" w:cs="Times New Roman"/>
+          <w:color w:val="0D0D0D" w:themeColor="text1" w:themeTint="F2"/>
+          <w:sz w:val="30"/>
+          <w:szCs w:val="30"/>
+          <w:lang w:val="pt-BR" w:eastAsia="pt-BR"/>
+        </w:rPr>
+      </w:pPr>
       <w:r>
         <w:rPr>
           <w:rFonts w:ascii="Arial Black" w:eastAsia="Times New Roman" w:hAnsi="Arial Black" w:cs="Times New Roman"/>
@@ -5270,12 +5040,65 @@
           <w:szCs w:val="30"/>
           <w:lang w:val="pt-BR" w:eastAsia="pt-BR"/>
         </w:rPr>
-        <w:t xml:space="preserve"> altura </w:t>
+        <w:t xml:space="preserve">Site: </w:t>
+      </w:r>
+      <w:r>
+        <w:rPr>
+          <w:rFonts w:ascii="Arial Black" w:eastAsia="Times New Roman" w:hAnsi="Arial Black" w:cs="Times New Roman"/>
+          <w:color w:val="0D0D0D" w:themeColor="text1" w:themeTint="F2"/>
+          <w:sz w:val="30"/>
+          <w:szCs w:val="30"/>
+          <w:lang w:val="pt-BR" w:eastAsia="pt-BR"/>
+        </w:rPr>
+        <w:t xml:space="preserve">favicon.io   /    </w:t>
+      </w:r>
+      <w:proofErr w:type="spellStart"/>
+      <w:r>
+        <w:rPr>
+          <w:rFonts w:ascii="Arial Black" w:eastAsia="Times New Roman" w:hAnsi="Arial Black" w:cs="Times New Roman"/>
+          <w:color w:val="0D0D0D" w:themeColor="text1" w:themeTint="F2"/>
+          <w:sz w:val="30"/>
+          <w:szCs w:val="30"/>
+          <w:lang w:val="pt-BR" w:eastAsia="pt-BR"/>
+        </w:rPr>
+        <w:t>iconarchive</w:t>
+      </w:r>
+      <w:proofErr w:type="spellEnd"/>
+      <w:r>
+        <w:rPr>
+          <w:rFonts w:ascii="Arial Black" w:eastAsia="Times New Roman" w:hAnsi="Arial Black" w:cs="Times New Roman"/>
+          <w:color w:val="0D0D0D" w:themeColor="text1" w:themeTint="F2"/>
+          <w:sz w:val="30"/>
+          <w:szCs w:val="30"/>
+          <w:lang w:val="pt-BR" w:eastAsia="pt-BR"/>
+        </w:rPr>
+        <w:t xml:space="preserve">   / favicon.cc</w:t>
       </w:r>
     </w:p>
     <w:p>
       <w:pPr>
         <w:spacing w:line="405" w:lineRule="atLeast"/>
+        <w:rPr>
+          <w:rFonts w:ascii="Arial Black" w:eastAsia="Times New Roman" w:hAnsi="Arial Black" w:cs="Times New Roman"/>
+          <w:color w:val="0D0D0D" w:themeColor="text1" w:themeTint="F2"/>
+          <w:sz w:val="30"/>
+          <w:szCs w:val="30"/>
+          <w:lang w:val="pt-BR" w:eastAsia="pt-BR"/>
+        </w:rPr>
+      </w:pPr>
+    </w:p>
+    <w:p>
+      <w:pPr>
+        <w:spacing w:line="405" w:lineRule="atLeast"/>
+        <w:rPr>
+          <w:rFonts w:ascii="Arial Black" w:eastAsia="Times New Roman" w:hAnsi="Arial Black" w:cs="Times New Roman"/>
+          <w:color w:val="0D0D0D" w:themeColor="text1" w:themeTint="F2"/>
+          <w:sz w:val="30"/>
+          <w:szCs w:val="30"/>
+          <w:lang w:val="pt-BR" w:eastAsia="pt-BR"/>
+        </w:rPr>
+      </w:pPr>
+      <w:r>
         <w:rPr>
           <w:rFonts w:ascii="Arial Black" w:eastAsia="Times New Roman" w:hAnsi="Arial Black" w:cs="Times New Roman"/>
           <w:color w:val="FF0000"/>
@@ -5283,7 +5106,48 @@
           <w:szCs w:val="30"/>
           <w:lang w:val="pt-BR" w:eastAsia="pt-BR"/>
         </w:rPr>
-      </w:pPr>
+        <w:t>Sem</w:t>
+      </w:r>
+      <w:r>
+        <w:rPr>
+          <w:rFonts w:ascii="Arial Black" w:eastAsia="Times New Roman" w:hAnsi="Arial Black" w:cs="Times New Roman"/>
+          <w:color w:val="FF0000"/>
+          <w:sz w:val="30"/>
+          <w:szCs w:val="30"/>
+          <w:lang w:val="pt-BR" w:eastAsia="pt-BR"/>
+        </w:rPr>
+        <w:t>â</w:t>
+      </w:r>
+      <w:r>
+        <w:rPr>
+          <w:rFonts w:ascii="Arial Black" w:eastAsia="Times New Roman" w:hAnsi="Arial Black" w:cs="Times New Roman"/>
+          <w:color w:val="FF0000"/>
+          <w:sz w:val="30"/>
+          <w:szCs w:val="30"/>
+          <w:lang w:val="pt-BR" w:eastAsia="pt-BR"/>
+        </w:rPr>
+        <w:t>ntica tr</w:t>
+      </w:r>
+      <w:r>
+        <w:rPr>
+          <w:rFonts w:ascii="Arial Black" w:eastAsia="Times New Roman" w:hAnsi="Arial Black" w:cs="Times New Roman"/>
+          <w:color w:val="FF0000"/>
+          <w:sz w:val="30"/>
+          <w:szCs w:val="30"/>
+          <w:lang w:val="pt-BR" w:eastAsia="pt-BR"/>
+        </w:rPr>
+        <w:t>ás</w:t>
+      </w:r>
+      <w:r>
+        <w:rPr>
+          <w:rFonts w:ascii="Arial Black" w:eastAsia="Times New Roman" w:hAnsi="Arial Black" w:cs="Times New Roman"/>
+          <w:color w:val="FF0000"/>
+          <w:sz w:val="30"/>
+          <w:szCs w:val="30"/>
+          <w:lang w:val="pt-BR" w:eastAsia="pt-BR"/>
+        </w:rPr>
+        <w:t xml:space="preserve"> sentido ao texto </w:t>
+      </w:r>
     </w:p>
     <w:p>
       <w:pPr>
@@ -5296,7 +5160,10 @@
           <w:lang w:val="pt-BR" w:eastAsia="pt-BR"/>
         </w:rPr>
       </w:pPr>
-      <w:r>
+    </w:p>
+    <w:p>
+      <w:pPr>
+        <w:spacing w:line="405" w:lineRule="atLeast"/>
         <w:rPr>
           <w:rFonts w:ascii="Arial Black" w:eastAsia="Times New Roman" w:hAnsi="Arial Black" w:cs="Times New Roman"/>
           <w:color w:val="FF0000"/>
@@ -5304,9 +5171,21 @@
           <w:szCs w:val="30"/>
           <w:lang w:val="pt-BR" w:eastAsia="pt-BR"/>
         </w:rPr>
-        <w:t xml:space="preserve">Site: </w:t>
-      </w:r>
-      <w:r>
+      </w:pPr>
+      <w:r>
+        <w:rPr>
+          <w:rFonts w:ascii="Arial Black" w:eastAsia="Times New Roman" w:hAnsi="Arial Black" w:cs="Times New Roman"/>
+          <w:color w:val="FF0000"/>
+          <w:sz w:val="30"/>
+          <w:szCs w:val="30"/>
+          <w:lang w:val="pt-BR" w:eastAsia="pt-BR"/>
+        </w:rPr>
+        <w:t>Seis níveis h1 ate h6</w:t>
+      </w:r>
+    </w:p>
+    <w:p>
+      <w:pPr>
+        <w:spacing w:line="405" w:lineRule="atLeast"/>
         <w:rPr>
           <w:rFonts w:ascii="Arial Black" w:eastAsia="Times New Roman" w:hAnsi="Arial Black" w:cs="Times New Roman"/>
           <w:color w:val="0D0D0D" w:themeColor="text1" w:themeTint="F2"/>
@@ -5314,9 +5193,7 @@
           <w:szCs w:val="30"/>
           <w:lang w:val="pt-BR" w:eastAsia="pt-BR"/>
         </w:rPr>
-        <w:t xml:space="preserve">favicon.io   /    </w:t>
-      </w:r>
-      <w:proofErr w:type="spellStart"/>
+      </w:pPr>
       <w:r>
         <w:rPr>
           <w:rFonts w:ascii="Arial Black" w:eastAsia="Times New Roman" w:hAnsi="Arial Black" w:cs="Times New Roman"/>
@@ -5325,9 +5202,9 @@
           <w:szCs w:val="30"/>
           <w:lang w:val="pt-BR" w:eastAsia="pt-BR"/>
         </w:rPr>
-        <w:t>iconarchive</w:t>
-      </w:r>
-      <w:proofErr w:type="spellEnd"/>
+        <w:t xml:space="preserve">H1- </w:t>
+      </w:r>
+      <w:proofErr w:type="spellStart"/>
       <w:r>
         <w:rPr>
           <w:rFonts w:ascii="Arial Black" w:eastAsia="Times New Roman" w:hAnsi="Arial Black" w:cs="Times New Roman"/>
@@ -5336,12 +5213,10 @@
           <w:szCs w:val="30"/>
           <w:lang w:val="pt-BR" w:eastAsia="pt-BR"/>
         </w:rPr>
-        <w:t xml:space="preserve">   / favicon.cc</w:t>
-      </w:r>
-    </w:p>
-    <w:p>
-      <w:pPr>
-        <w:spacing w:line="405" w:lineRule="atLeast"/>
+        <w:t>titulo</w:t>
+      </w:r>
+      <w:proofErr w:type="spellEnd"/>
+      <w:r>
         <w:rPr>
           <w:rFonts w:ascii="Arial Black" w:eastAsia="Times New Roman" w:hAnsi="Arial Black" w:cs="Times New Roman"/>
           <w:color w:val="0D0D0D" w:themeColor="text1" w:themeTint="F2"/>
@@ -5349,7 +5224,8 @@
           <w:szCs w:val="30"/>
           <w:lang w:val="pt-BR" w:eastAsia="pt-BR"/>
         </w:rPr>
-      </w:pPr>
+        <w:t xml:space="preserve"> principal</w:t>
+      </w:r>
     </w:p>
     <w:p>
       <w:pPr>
@@ -5365,13 +5241,101 @@
       <w:r>
         <w:rPr>
           <w:rFonts w:ascii="Arial Black" w:eastAsia="Times New Roman" w:hAnsi="Arial Black" w:cs="Times New Roman"/>
-          <w:color w:val="FF0000"/>
+          <w:color w:val="0D0D0D" w:themeColor="text1" w:themeTint="F2"/>
           <w:sz w:val="30"/>
           <w:szCs w:val="30"/>
           <w:lang w:val="pt-BR" w:eastAsia="pt-BR"/>
         </w:rPr>
-        <w:t>Sem</w:t>
-      </w:r>
+        <w:t xml:space="preserve">H2- sub </w:t>
+      </w:r>
+      <w:r>
+        <w:rPr>
+          <w:rFonts w:ascii="Arial Black" w:eastAsia="Times New Roman" w:hAnsi="Arial Black" w:cs="Times New Roman"/>
+          <w:color w:val="0D0D0D" w:themeColor="text1" w:themeTint="F2"/>
+          <w:sz w:val="30"/>
+          <w:szCs w:val="30"/>
+          <w:lang w:val="pt-BR" w:eastAsia="pt-BR"/>
+        </w:rPr>
+        <w:t>assunto h1</w:t>
+      </w:r>
+    </w:p>
+    <w:p>
+      <w:pPr>
+        <w:spacing w:line="405" w:lineRule="atLeast"/>
+        <w:rPr>
+          <w:rFonts w:ascii="Arial Black" w:eastAsia="Times New Roman" w:hAnsi="Arial Black" w:cs="Times New Roman"/>
+          <w:color w:val="0D0D0D" w:themeColor="text1" w:themeTint="F2"/>
+          <w:sz w:val="30"/>
+          <w:szCs w:val="30"/>
+          <w:lang w:val="pt-BR" w:eastAsia="pt-BR"/>
+        </w:rPr>
+      </w:pPr>
+      <w:r>
+        <w:rPr>
+          <w:rFonts w:ascii="Arial Black" w:eastAsia="Times New Roman" w:hAnsi="Arial Black" w:cs="Times New Roman"/>
+          <w:color w:val="0D0D0D" w:themeColor="text1" w:themeTint="F2"/>
+          <w:sz w:val="30"/>
+          <w:szCs w:val="30"/>
+          <w:lang w:val="pt-BR" w:eastAsia="pt-BR"/>
+        </w:rPr>
+        <w:t xml:space="preserve">H3- </w:t>
+      </w:r>
+      <w:r>
+        <w:rPr>
+          <w:rFonts w:ascii="Arial Black" w:eastAsia="Times New Roman" w:hAnsi="Arial Black" w:cs="Times New Roman"/>
+          <w:color w:val="0D0D0D" w:themeColor="text1" w:themeTint="F2"/>
+          <w:sz w:val="30"/>
+          <w:szCs w:val="30"/>
+          <w:lang w:val="pt-BR" w:eastAsia="pt-BR"/>
+        </w:rPr>
+        <w:t>sub assunto h2</w:t>
+      </w:r>
+    </w:p>
+    <w:p>
+      <w:pPr>
+        <w:spacing w:line="405" w:lineRule="atLeast"/>
+        <w:rPr>
+          <w:rFonts w:ascii="Arial Black" w:eastAsia="Times New Roman" w:hAnsi="Arial Black" w:cs="Times New Roman"/>
+          <w:color w:val="0D0D0D" w:themeColor="text1" w:themeTint="F2"/>
+          <w:sz w:val="30"/>
+          <w:szCs w:val="30"/>
+          <w:lang w:val="pt-BR" w:eastAsia="pt-BR"/>
+        </w:rPr>
+      </w:pPr>
+      <w:r>
+        <w:rPr>
+          <w:rFonts w:ascii="Arial Black" w:eastAsia="Times New Roman" w:hAnsi="Arial Black" w:cs="Times New Roman"/>
+          <w:color w:val="0D0D0D" w:themeColor="text1" w:themeTint="F2"/>
+          <w:sz w:val="30"/>
+          <w:szCs w:val="30"/>
+          <w:lang w:val="pt-BR" w:eastAsia="pt-BR"/>
+        </w:rPr>
+        <w:t>... h6</w:t>
+      </w:r>
+    </w:p>
+    <w:p>
+      <w:pPr>
+        <w:spacing w:line="405" w:lineRule="atLeast"/>
+        <w:rPr>
+          <w:rFonts w:ascii="Arial Black" w:eastAsia="Times New Roman" w:hAnsi="Arial Black" w:cs="Times New Roman"/>
+          <w:color w:val="0D0D0D" w:themeColor="text1" w:themeTint="F2"/>
+          <w:sz w:val="30"/>
+          <w:szCs w:val="30"/>
+          <w:lang w:val="pt-BR" w:eastAsia="pt-BR"/>
+        </w:rPr>
+      </w:pPr>
+    </w:p>
+    <w:p>
+      <w:pPr>
+        <w:spacing w:line="405" w:lineRule="atLeast"/>
+        <w:rPr>
+          <w:rFonts w:ascii="Roboto" w:eastAsia="Times New Roman" w:hAnsi="Roboto" w:cs="Times New Roman"/>
+          <w:color w:val="0D0D0D" w:themeColor="text1" w:themeTint="F2"/>
+          <w:sz w:val="30"/>
+          <w:szCs w:val="30"/>
+          <w:lang w:val="pt-BR" w:eastAsia="pt-BR"/>
+        </w:rPr>
+      </w:pPr>
       <w:r>
         <w:rPr>
           <w:rFonts w:ascii="Arial Black" w:eastAsia="Times New Roman" w:hAnsi="Arial Black" w:cs="Times New Roman"/>
@@ -5380,8 +5344,9 @@
           <w:szCs w:val="30"/>
           <w:lang w:val="pt-BR" w:eastAsia="pt-BR"/>
         </w:rPr>
-        <w:t>â</w:t>
-      </w:r>
+        <w:t xml:space="preserve">Colocar algo em </w:t>
+      </w:r>
+      <w:proofErr w:type="spellStart"/>
       <w:r>
         <w:rPr>
           <w:rFonts w:ascii="Arial Black" w:eastAsia="Times New Roman" w:hAnsi="Arial Black" w:cs="Times New Roman"/>
@@ -5390,8 +5355,9 @@
           <w:szCs w:val="30"/>
           <w:lang w:val="pt-BR" w:eastAsia="pt-BR"/>
         </w:rPr>
-        <w:t>ntica tr</w:t>
-      </w:r>
+        <w:t>tag</w:t>
+      </w:r>
+      <w:proofErr w:type="spellEnd"/>
       <w:r>
         <w:rPr>
           <w:rFonts w:ascii="Arial Black" w:eastAsia="Times New Roman" w:hAnsi="Arial Black" w:cs="Times New Roman"/>
@@ -5400,249 +5366,7 @@
           <w:szCs w:val="30"/>
           <w:lang w:val="pt-BR" w:eastAsia="pt-BR"/>
         </w:rPr>
-        <w:t>ás</w:t>
-      </w:r>
-      <w:r>
-        <w:rPr>
-          <w:rFonts w:ascii="Arial Black" w:eastAsia="Times New Roman" w:hAnsi="Arial Black" w:cs="Times New Roman"/>
-          <w:color w:val="FF0000"/>
-          <w:sz w:val="30"/>
-          <w:szCs w:val="30"/>
-          <w:lang w:val="pt-BR" w:eastAsia="pt-BR"/>
-        </w:rPr>
-        <w:t xml:space="preserve"> sentido ao texto </w:t>
-      </w:r>
-    </w:p>
-    <w:p>
-      <w:pPr>
-        <w:spacing w:line="405" w:lineRule="atLeast"/>
-        <w:rPr>
-          <w:rFonts w:ascii="Arial Black" w:eastAsia="Times New Roman" w:hAnsi="Arial Black" w:cs="Times New Roman"/>
-          <w:color w:val="0D0D0D" w:themeColor="text1" w:themeTint="F2"/>
-          <w:sz w:val="30"/>
-          <w:szCs w:val="30"/>
-          <w:lang w:val="pt-BR" w:eastAsia="pt-BR"/>
-        </w:rPr>
-      </w:pPr>
-    </w:p>
-    <w:p>
-      <w:pPr>
-        <w:spacing w:line="405" w:lineRule="atLeast"/>
-        <w:rPr>
-          <w:rFonts w:ascii="Arial Black" w:eastAsia="Times New Roman" w:hAnsi="Arial Black" w:cs="Times New Roman"/>
-          <w:color w:val="FF0000"/>
-          <w:sz w:val="30"/>
-          <w:szCs w:val="30"/>
-          <w:lang w:val="pt-BR" w:eastAsia="pt-BR"/>
-        </w:rPr>
-      </w:pPr>
-      <w:r>
-        <w:rPr>
-          <w:rFonts w:ascii="Arial Black" w:eastAsia="Times New Roman" w:hAnsi="Arial Black" w:cs="Times New Roman"/>
-          <w:color w:val="FF0000"/>
-          <w:sz w:val="30"/>
-          <w:szCs w:val="30"/>
-          <w:lang w:val="pt-BR" w:eastAsia="pt-BR"/>
-        </w:rPr>
-        <w:t>Seis níveis h1 ate h6</w:t>
-      </w:r>
-    </w:p>
-    <w:p>
-      <w:pPr>
-        <w:spacing w:line="405" w:lineRule="atLeast"/>
-        <w:rPr>
-          <w:rFonts w:ascii="Arial Black" w:eastAsia="Times New Roman" w:hAnsi="Arial Black" w:cs="Times New Roman"/>
-          <w:color w:val="0D0D0D" w:themeColor="text1" w:themeTint="F2"/>
-          <w:sz w:val="30"/>
-          <w:szCs w:val="30"/>
-          <w:lang w:val="pt-BR" w:eastAsia="pt-BR"/>
-        </w:rPr>
-      </w:pPr>
-      <w:r>
-        <w:rPr>
-          <w:rFonts w:ascii="Arial Black" w:eastAsia="Times New Roman" w:hAnsi="Arial Black" w:cs="Times New Roman"/>
-          <w:color w:val="0D0D0D" w:themeColor="text1" w:themeTint="F2"/>
-          <w:sz w:val="30"/>
-          <w:szCs w:val="30"/>
-          <w:lang w:val="pt-BR" w:eastAsia="pt-BR"/>
-        </w:rPr>
-        <w:t xml:space="preserve">H1- </w:t>
-      </w:r>
-      <w:proofErr w:type="spellStart"/>
-      <w:r>
-        <w:rPr>
-          <w:rFonts w:ascii="Arial Black" w:eastAsia="Times New Roman" w:hAnsi="Arial Black" w:cs="Times New Roman"/>
-          <w:color w:val="0D0D0D" w:themeColor="text1" w:themeTint="F2"/>
-          <w:sz w:val="30"/>
-          <w:szCs w:val="30"/>
-          <w:lang w:val="pt-BR" w:eastAsia="pt-BR"/>
-        </w:rPr>
-        <w:t>titulo</w:t>
-      </w:r>
-      <w:proofErr w:type="spellEnd"/>
-      <w:r>
-        <w:rPr>
-          <w:rFonts w:ascii="Arial Black" w:eastAsia="Times New Roman" w:hAnsi="Arial Black" w:cs="Times New Roman"/>
-          <w:color w:val="0D0D0D" w:themeColor="text1" w:themeTint="F2"/>
-          <w:sz w:val="30"/>
-          <w:szCs w:val="30"/>
-          <w:lang w:val="pt-BR" w:eastAsia="pt-BR"/>
-        </w:rPr>
-        <w:t xml:space="preserve"> principal</w:t>
-      </w:r>
-    </w:p>
-    <w:p>
-      <w:pPr>
-        <w:spacing w:line="405" w:lineRule="atLeast"/>
-        <w:rPr>
-          <w:rFonts w:ascii="Arial Black" w:eastAsia="Times New Roman" w:hAnsi="Arial Black" w:cs="Times New Roman"/>
-          <w:color w:val="0D0D0D" w:themeColor="text1" w:themeTint="F2"/>
-          <w:sz w:val="30"/>
-          <w:szCs w:val="30"/>
-          <w:lang w:val="pt-BR" w:eastAsia="pt-BR"/>
-        </w:rPr>
-      </w:pPr>
-      <w:r>
-        <w:rPr>
-          <w:rFonts w:ascii="Arial Black" w:eastAsia="Times New Roman" w:hAnsi="Arial Black" w:cs="Times New Roman"/>
-          <w:color w:val="0D0D0D" w:themeColor="text1" w:themeTint="F2"/>
-          <w:sz w:val="30"/>
-          <w:szCs w:val="30"/>
-          <w:lang w:val="pt-BR" w:eastAsia="pt-BR"/>
-        </w:rPr>
-        <w:t xml:space="preserve">H2- sub </w:t>
-      </w:r>
-      <w:r>
-        <w:rPr>
-          <w:rFonts w:ascii="Arial Black" w:eastAsia="Times New Roman" w:hAnsi="Arial Black" w:cs="Times New Roman"/>
-          <w:color w:val="0D0D0D" w:themeColor="text1" w:themeTint="F2"/>
-          <w:sz w:val="30"/>
-          <w:szCs w:val="30"/>
-          <w:lang w:val="pt-BR" w:eastAsia="pt-BR"/>
-        </w:rPr>
-        <w:t>assunto h1</w:t>
-      </w:r>
-    </w:p>
-    <w:p>
-      <w:pPr>
-        <w:spacing w:line="405" w:lineRule="atLeast"/>
-        <w:rPr>
-          <w:rFonts w:ascii="Arial Black" w:eastAsia="Times New Roman" w:hAnsi="Arial Black" w:cs="Times New Roman"/>
-          <w:color w:val="0D0D0D" w:themeColor="text1" w:themeTint="F2"/>
-          <w:sz w:val="30"/>
-          <w:szCs w:val="30"/>
-          <w:lang w:val="pt-BR" w:eastAsia="pt-BR"/>
-        </w:rPr>
-      </w:pPr>
-      <w:r>
-        <w:rPr>
-          <w:rFonts w:ascii="Arial Black" w:eastAsia="Times New Roman" w:hAnsi="Arial Black" w:cs="Times New Roman"/>
-          <w:color w:val="0D0D0D" w:themeColor="text1" w:themeTint="F2"/>
-          <w:sz w:val="30"/>
-          <w:szCs w:val="30"/>
-          <w:lang w:val="pt-BR" w:eastAsia="pt-BR"/>
-        </w:rPr>
-        <w:t xml:space="preserve">H3- </w:t>
-      </w:r>
-      <w:r>
-        <w:rPr>
-          <w:rFonts w:ascii="Arial Black" w:eastAsia="Times New Roman" w:hAnsi="Arial Black" w:cs="Times New Roman"/>
-          <w:color w:val="0D0D0D" w:themeColor="text1" w:themeTint="F2"/>
-          <w:sz w:val="30"/>
-          <w:szCs w:val="30"/>
-          <w:lang w:val="pt-BR" w:eastAsia="pt-BR"/>
-        </w:rPr>
-        <w:t>sub assunto h2</w:t>
-      </w:r>
-    </w:p>
-    <w:p>
-      <w:pPr>
-        <w:spacing w:line="405" w:lineRule="atLeast"/>
-        <w:rPr>
-          <w:rFonts w:ascii="Arial Black" w:eastAsia="Times New Roman" w:hAnsi="Arial Black" w:cs="Times New Roman"/>
-          <w:color w:val="0D0D0D" w:themeColor="text1" w:themeTint="F2"/>
-          <w:sz w:val="30"/>
-          <w:szCs w:val="30"/>
-          <w:lang w:val="pt-BR" w:eastAsia="pt-BR"/>
-        </w:rPr>
-      </w:pPr>
-      <w:r>
-        <w:rPr>
-          <w:rFonts w:ascii="Arial Black" w:eastAsia="Times New Roman" w:hAnsi="Arial Black" w:cs="Times New Roman"/>
-          <w:color w:val="0D0D0D" w:themeColor="text1" w:themeTint="F2"/>
-          <w:sz w:val="30"/>
-          <w:szCs w:val="30"/>
-          <w:lang w:val="pt-BR" w:eastAsia="pt-BR"/>
-        </w:rPr>
-        <w:t>... h6</w:t>
-      </w:r>
-    </w:p>
-    <w:p>
-      <w:pPr>
-        <w:spacing w:line="405" w:lineRule="atLeast"/>
-        <w:rPr>
-          <w:rFonts w:ascii="Arial Black" w:eastAsia="Times New Roman" w:hAnsi="Arial Black" w:cs="Times New Roman"/>
-          <w:color w:val="0D0D0D" w:themeColor="text1" w:themeTint="F2"/>
-          <w:sz w:val="30"/>
-          <w:szCs w:val="30"/>
-          <w:lang w:val="pt-BR" w:eastAsia="pt-BR"/>
-        </w:rPr>
-      </w:pPr>
-    </w:p>
-    <w:p>
-      <w:pPr>
-        <w:spacing w:line="405" w:lineRule="atLeast"/>
-        <w:rPr>
-          <w:rFonts w:ascii="Roboto" w:eastAsia="Times New Roman" w:hAnsi="Roboto" w:cs="Times New Roman"/>
-          <w:color w:val="0D0D0D" w:themeColor="text1" w:themeTint="F2"/>
-          <w:sz w:val="30"/>
-          <w:szCs w:val="30"/>
-          <w:lang w:val="pt-BR" w:eastAsia="pt-BR"/>
-        </w:rPr>
-      </w:pPr>
-      <w:r>
-        <w:rPr>
-          <w:rFonts w:ascii="Arial Black" w:eastAsia="Times New Roman" w:hAnsi="Arial Black" w:cs="Times New Roman"/>
-          <w:color w:val="FF0000"/>
-          <w:sz w:val="30"/>
-          <w:szCs w:val="30"/>
-          <w:lang w:val="pt-BR" w:eastAsia="pt-BR"/>
-        </w:rPr>
-        <w:t xml:space="preserve">Colocar algo em </w:t>
-      </w:r>
-      <w:proofErr w:type="spellStart"/>
-      <w:proofErr w:type="gramStart"/>
-      <w:r>
-        <w:rPr>
-          <w:rFonts w:ascii="Arial Black" w:eastAsia="Times New Roman" w:hAnsi="Arial Black" w:cs="Times New Roman"/>
-          <w:color w:val="FF0000"/>
-          <w:sz w:val="30"/>
-          <w:szCs w:val="30"/>
-          <w:lang w:val="pt-BR" w:eastAsia="pt-BR"/>
-        </w:rPr>
-        <w:t>tag</w:t>
-      </w:r>
-      <w:proofErr w:type="spellEnd"/>
-      <w:r>
-        <w:rPr>
-          <w:rFonts w:ascii="Arial Black" w:eastAsia="Times New Roman" w:hAnsi="Arial Black" w:cs="Times New Roman"/>
-          <w:color w:val="FF0000"/>
-          <w:sz w:val="30"/>
-          <w:szCs w:val="30"/>
-          <w:lang w:val="pt-BR" w:eastAsia="pt-BR"/>
-        </w:rPr>
-        <w:t xml:space="preserve"> :</w:t>
-      </w:r>
-      <w:proofErr w:type="gramEnd"/>
-      <w:r>
-        <w:rPr>
-          <w:rFonts w:ascii="Arial Black" w:eastAsia="Times New Roman" w:hAnsi="Arial Black" w:cs="Times New Roman"/>
-          <w:color w:val="FF0000"/>
-          <w:sz w:val="30"/>
-          <w:szCs w:val="30"/>
-          <w:lang w:val="pt-BR" w:eastAsia="pt-BR"/>
-        </w:rPr>
-        <w:t xml:space="preserve"> </w:t>
+        <w:t xml:space="preserve"> : </w:t>
       </w:r>
       <w:r>
         <w:rPr>
@@ -5945,20 +5669,8 @@
           <w:szCs w:val="28"/>
           <w:lang w:val="pt-BR"/>
         </w:rPr>
-        <w:t xml:space="preserve"> </w:t>
-      </w:r>
-      <w:proofErr w:type="gramStart"/>
-      <w:r>
-        <w:rPr>
-          <w:rFonts w:ascii="Arial Black" w:hAnsi="Arial Black"/>
-          <w:color w:val="000000" w:themeColor="text1"/>
-          <w:sz w:val="28"/>
-          <w:szCs w:val="28"/>
-          <w:lang w:val="pt-BR"/>
-        </w:rPr>
-        <w:t>elas :</w:t>
-      </w:r>
-      <w:proofErr w:type="gramEnd"/>
+        <w:t xml:space="preserve"> elas :</w:t>
+      </w:r>
     </w:p>
     <w:p>
       <w:pPr>
@@ -7311,7 +7023,6 @@
           <w:lang w:val="pt-BR"/>
         </w:rPr>
       </w:pPr>
-      <w:proofErr w:type="gramStart"/>
       <w:r>
         <w:rPr>
           <w:rFonts w:ascii="Arial Black" w:hAnsi="Arial Black"/>
@@ -7320,18 +7031,7 @@
           <w:szCs w:val="24"/>
           <w:lang w:val="pt-BR"/>
         </w:rPr>
-        <w:t>Extensão :</w:t>
-      </w:r>
-      <w:proofErr w:type="gramEnd"/>
-      <w:r>
-        <w:rPr>
-          <w:rFonts w:ascii="Arial Black" w:hAnsi="Arial Black"/>
-          <w:color w:val="FF0000"/>
-          <w:sz w:val="24"/>
-          <w:szCs w:val="24"/>
-          <w:lang w:val="pt-BR"/>
-        </w:rPr>
-        <w:t xml:space="preserve"> </w:t>
+        <w:t xml:space="preserve">Extensão : </w:t>
       </w:r>
       <w:proofErr w:type="spellStart"/>
       <w:r>
@@ -8119,39 +7819,12 @@
           <w:szCs w:val="24"/>
           <w:lang w:val="pt-BR"/>
         </w:rPr>
-        <w:t xml:space="preserve">– Criado por 4 pessoas, comprado pela Microsoft, repositório remoto </w:t>
-      </w:r>
-      <w:r>
-        <w:rPr>
-          <w:rFonts w:ascii="Arial" w:hAnsi="Arial" w:cs="Arial"/>
-          <w:sz w:val="24"/>
-          <w:szCs w:val="24"/>
-          <w:lang w:val="pt-BR"/>
-        </w:rPr>
-        <w:t>de códigos</w:t>
-      </w:r>
-      <w:r>
-        <w:rPr>
-          <w:rFonts w:ascii="Arial" w:hAnsi="Arial" w:cs="Arial"/>
-          <w:sz w:val="24"/>
-          <w:szCs w:val="24"/>
-          <w:lang w:val="pt-BR"/>
-        </w:rPr>
-        <w:t xml:space="preserve"> (Consegue mexer em conjunto) (Backup do repositório local) </w:t>
+        <w:t xml:space="preserve">– Criado por 4 pessoas, comprado pela Microsoft, repositório remoto de códigos (Consegue mexer em conjunto) (Backup do repositório local) </w:t>
       </w:r>
     </w:p>
     <w:p>
       <w:pPr>
-        <w:rPr>
-          <w:rFonts w:ascii="Arial" w:hAnsi="Arial" w:cs="Arial"/>
-          <w:sz w:val="24"/>
-          <w:szCs w:val="24"/>
-          <w:lang w:val="pt-BR"/>
-        </w:rPr>
-      </w:pPr>
-    </w:p>
-    <w:p>
-      <w:pPr>
+        <w:ind w:firstLine="720"/>
         <w:rPr>
           <w:rFonts w:ascii="Arial" w:hAnsi="Arial" w:cs="Arial"/>
           <w:sz w:val="24"/>
@@ -8218,6 +7891,66 @@
             </wp14:sizeRelV>
           </wp:anchor>
         </w:drawing>
+      </w:r>
+    </w:p>
+    <w:p>
+      <w:pPr>
+        <w:ind w:firstLine="720"/>
+        <w:rPr>
+          <w:rFonts w:ascii="Arial" w:hAnsi="Arial" w:cs="Arial"/>
+          <w:sz w:val="24"/>
+          <w:szCs w:val="24"/>
+          <w:lang w:val="pt-BR"/>
+        </w:rPr>
+      </w:pPr>
+      <w:r>
+        <w:rPr>
+          <w:rFonts w:ascii="Arial" w:hAnsi="Arial" w:cs="Arial"/>
+          <w:sz w:val="24"/>
+          <w:szCs w:val="24"/>
+          <w:lang w:val="pt-BR"/>
+        </w:rPr>
+        <w:t xml:space="preserve">vídeo para segurança do </w:t>
+      </w:r>
+      <w:proofErr w:type="spellStart"/>
+      <w:r>
+        <w:rPr>
+          <w:rFonts w:ascii="Arial" w:hAnsi="Arial" w:cs="Arial"/>
+          <w:sz w:val="24"/>
+          <w:szCs w:val="24"/>
+          <w:lang w:val="pt-BR"/>
+        </w:rPr>
+        <w:t>github</w:t>
+      </w:r>
+      <w:proofErr w:type="spellEnd"/>
+      <w:r>
+        <w:rPr>
+          <w:rFonts w:ascii="Arial" w:hAnsi="Arial" w:cs="Arial"/>
+          <w:sz w:val="24"/>
+          <w:szCs w:val="24"/>
+          <w:lang w:val="pt-BR"/>
+        </w:rPr>
+        <w:t xml:space="preserve"> : </w:t>
+      </w:r>
+      <w:r>
+        <w:rPr>
+          <w:rFonts w:ascii="Arial" w:hAnsi="Arial" w:cs="Arial"/>
+          <w:color w:val="5B9BD5" w:themeColor="accent1"/>
+          <w:sz w:val="24"/>
+          <w:szCs w:val="24"/>
+          <w:lang w:val="pt-BR"/>
+          <w14:shadow w14:blurRad="38100" w14:dist="25400" w14:dir="5400000" w14:sx="100000" w14:sy="100000" w14:kx="0" w14:ky="0" w14:algn="ctr">
+            <w14:srgbClr w14:val="6E747A">
+              <w14:alpha w14:val="57000"/>
+            </w14:srgbClr>
+          </w14:shadow>
+          <w14:textOutline w14:w="0" w14:cap="flat" w14:cmpd="sng" w14:algn="ctr">
+            <w14:noFill/>
+            <w14:prstDash w14:val="solid"/>
+            <w14:round/>
+          </w14:textOutline>
+        </w:rPr>
+        <w:t>https://www.youtube.com/live/bsI6P_IM_hg?si=6Oxzi1HZfd_0npnk</w:t>
       </w:r>
     </w:p>
     <w:sectPr>
@@ -34998,6 +34731,142 @@
 </file>
 
 <file path=customXml/item1.xml><?xml version="1.0" encoding="utf-8"?>
+<p:properties xmlns:p="http://schemas.microsoft.com/office/2006/metadata/properties" xmlns:xsi="http://www.w3.org/2001/XMLSchema-instance" xmlns:pc="http://schemas.microsoft.com/office/infopath/2007/PartnerControls">
+  <documentManagement>
+    <LocLastLocAttemptVersionTypeLookup xmlns="4873beb7-5857-4685-be1f-d57550cc96cc" xsi:nil="true"/>
+    <MarketSpecific xmlns="4873beb7-5857-4685-be1f-d57550cc96cc">false</MarketSpecific>
+    <ApprovalStatus xmlns="4873beb7-5857-4685-be1f-d57550cc96cc">InProgress</ApprovalStatus>
+    <LocComments xmlns="4873beb7-5857-4685-be1f-d57550cc96cc" xsi:nil="true"/>
+    <DirectSourceMarket xmlns="4873beb7-5857-4685-be1f-d57550cc96cc" xsi:nil="true"/>
+    <LocPublishedLinkedAssetsLookup xmlns="4873beb7-5857-4685-be1f-d57550cc96cc" xsi:nil="true"/>
+    <ThumbnailAssetId xmlns="4873beb7-5857-4685-be1f-d57550cc96cc" xsi:nil="true"/>
+    <PrimaryImageGen xmlns="4873beb7-5857-4685-be1f-d57550cc96cc">true</PrimaryImageGen>
+    <LegacyData xmlns="4873beb7-5857-4685-be1f-d57550cc96cc" xsi:nil="true"/>
+    <LocNewPublishedVersionLookup xmlns="4873beb7-5857-4685-be1f-d57550cc96cc" xsi:nil="true"/>
+    <NumericId xmlns="4873beb7-5857-4685-be1f-d57550cc96cc">102787001</NumericId>
+    <TPFriendlyName xmlns="4873beb7-5857-4685-be1f-d57550cc96cc" xsi:nil="true"/>
+    <LocOverallPublishStatusLookup xmlns="4873beb7-5857-4685-be1f-d57550cc96cc" xsi:nil="true"/>
+    <LocRecommendedHandoff xmlns="4873beb7-5857-4685-be1f-d57550cc96cc" xsi:nil="true"/>
+    <BlockPublish xmlns="4873beb7-5857-4685-be1f-d57550cc96cc">false</BlockPublish>
+    <BusinessGroup xmlns="4873beb7-5857-4685-be1f-d57550cc96cc" xsi:nil="true"/>
+    <OpenTemplate xmlns="4873beb7-5857-4685-be1f-d57550cc96cc">true</OpenTemplate>
+    <SourceTitle xmlns="4873beb7-5857-4685-be1f-d57550cc96cc" xsi:nil="true"/>
+    <LocOverallLocStatusLookup xmlns="4873beb7-5857-4685-be1f-d57550cc96cc" xsi:nil="true"/>
+    <APEditor xmlns="4873beb7-5857-4685-be1f-d57550cc96cc">
+      <UserInfo>
+        <DisplayName/>
+        <AccountId xsi:nil="true"/>
+        <AccountType/>
+      </UserInfo>
+    </APEditor>
+    <UALocComments xmlns="4873beb7-5857-4685-be1f-d57550cc96cc" xsi:nil="true"/>
+    <IntlLangReviewDate xmlns="4873beb7-5857-4685-be1f-d57550cc96cc" xsi:nil="true"/>
+    <PublishStatusLookup xmlns="4873beb7-5857-4685-be1f-d57550cc96cc">
+      <Value>1343188</Value>
+    </PublishStatusLookup>
+    <ParentAssetId xmlns="4873beb7-5857-4685-be1f-d57550cc96cc" xsi:nil="true"/>
+    <FeatureTagsTaxHTField0 xmlns="4873beb7-5857-4685-be1f-d57550cc96cc">
+      <Terms xmlns="http://schemas.microsoft.com/office/infopath/2007/PartnerControls"/>
+    </FeatureTagsTaxHTField0>
+    <MachineTranslated xmlns="4873beb7-5857-4685-be1f-d57550cc96cc">false</MachineTranslated>
+    <Providers xmlns="4873beb7-5857-4685-be1f-d57550cc96cc" xsi:nil="true"/>
+    <OriginalSourceMarket xmlns="4873beb7-5857-4685-be1f-d57550cc96cc" xsi:nil="true"/>
+    <APDescription xmlns="4873beb7-5857-4685-be1f-d57550cc96cc" xsi:nil="true"/>
+    <ContentItem xmlns="4873beb7-5857-4685-be1f-d57550cc96cc" xsi:nil="true"/>
+    <ClipArtFilename xmlns="4873beb7-5857-4685-be1f-d57550cc96cc" xsi:nil="true"/>
+    <TPInstallLocation xmlns="4873beb7-5857-4685-be1f-d57550cc96cc" xsi:nil="true"/>
+    <TimesCloned xmlns="4873beb7-5857-4685-be1f-d57550cc96cc" xsi:nil="true"/>
+    <PublishTargets xmlns="4873beb7-5857-4685-be1f-d57550cc96cc">OfficeOnlineVNext</PublishTargets>
+    <AcquiredFrom xmlns="4873beb7-5857-4685-be1f-d57550cc96cc">Internal MS</AcquiredFrom>
+    <AssetStart xmlns="4873beb7-5857-4685-be1f-d57550cc96cc">2011-11-23T17:29:00+00:00</AssetStart>
+    <FriendlyTitle xmlns="4873beb7-5857-4685-be1f-d57550cc96cc" xsi:nil="true"/>
+    <Provider xmlns="4873beb7-5857-4685-be1f-d57550cc96cc" xsi:nil="true"/>
+    <LastHandOff xmlns="4873beb7-5857-4685-be1f-d57550cc96cc" xsi:nil="true"/>
+    <TPClientViewer xmlns="4873beb7-5857-4685-be1f-d57550cc96cc" xsi:nil="true"/>
+    <TemplateStatus xmlns="4873beb7-5857-4685-be1f-d57550cc96cc">Complete</TemplateStatus>
+    <Downloads xmlns="4873beb7-5857-4685-be1f-d57550cc96cc">0</Downloads>
+    <OOCacheId xmlns="4873beb7-5857-4685-be1f-d57550cc96cc" xsi:nil="true"/>
+    <IsDeleted xmlns="4873beb7-5857-4685-be1f-d57550cc96cc">false</IsDeleted>
+    <LocPublishedDependentAssetsLookup xmlns="4873beb7-5857-4685-be1f-d57550cc96cc" xsi:nil="true"/>
+    <AssetExpire xmlns="4873beb7-5857-4685-be1f-d57550cc96cc">2029-05-12T07:00:00+00:00</AssetExpire>
+    <CSXSubmissionMarket xmlns="4873beb7-5857-4685-be1f-d57550cc96cc" xsi:nil="true"/>
+    <DSATActionTaken xmlns="4873beb7-5857-4685-be1f-d57550cc96cc" xsi:nil="true"/>
+    <SubmitterId xmlns="4873beb7-5857-4685-be1f-d57550cc96cc" xsi:nil="true"/>
+    <EditorialTags xmlns="4873beb7-5857-4685-be1f-d57550cc96cc" xsi:nil="true"/>
+    <TPExecutable xmlns="4873beb7-5857-4685-be1f-d57550cc96cc" xsi:nil="true"/>
+    <CSXSubmissionDate xmlns="4873beb7-5857-4685-be1f-d57550cc96cc" xsi:nil="true"/>
+    <CSXUpdate xmlns="4873beb7-5857-4685-be1f-d57550cc96cc">false</CSXUpdate>
+    <AssetType xmlns="4873beb7-5857-4685-be1f-d57550cc96cc">TP</AssetType>
+    <ApprovalLog xmlns="4873beb7-5857-4685-be1f-d57550cc96cc" xsi:nil="true"/>
+    <BugNumber xmlns="4873beb7-5857-4685-be1f-d57550cc96cc" xsi:nil="true"/>
+    <OriginAsset xmlns="4873beb7-5857-4685-be1f-d57550cc96cc" xsi:nil="true"/>
+    <TPComponent xmlns="4873beb7-5857-4685-be1f-d57550cc96cc" xsi:nil="true"/>
+    <Milestone xmlns="4873beb7-5857-4685-be1f-d57550cc96cc" xsi:nil="true"/>
+    <RecommendationsModifier xmlns="4873beb7-5857-4685-be1f-d57550cc96cc" xsi:nil="true"/>
+    <AssetId xmlns="4873beb7-5857-4685-be1f-d57550cc96cc">TP102787001</AssetId>
+    <PolicheckWords xmlns="4873beb7-5857-4685-be1f-d57550cc96cc" xsi:nil="true"/>
+    <TPLaunchHelpLink xmlns="4873beb7-5857-4685-be1f-d57550cc96cc" xsi:nil="true"/>
+    <IntlLocPriority xmlns="4873beb7-5857-4685-be1f-d57550cc96cc" xsi:nil="true"/>
+    <TPApplication xmlns="4873beb7-5857-4685-be1f-d57550cc96cc" xsi:nil="true"/>
+    <IntlLangReviewer xmlns="4873beb7-5857-4685-be1f-d57550cc96cc" xsi:nil="true"/>
+    <HandoffToMSDN xmlns="4873beb7-5857-4685-be1f-d57550cc96cc" xsi:nil="true"/>
+    <PlannedPubDate xmlns="4873beb7-5857-4685-be1f-d57550cc96cc" xsi:nil="true"/>
+    <CrawlForDependencies xmlns="4873beb7-5857-4685-be1f-d57550cc96cc">false</CrawlForDependencies>
+    <LocLastLocAttemptVersionLookup xmlns="4873beb7-5857-4685-be1f-d57550cc96cc">693888</LocLastLocAttemptVersionLookup>
+    <LocProcessedForHandoffsLookup xmlns="4873beb7-5857-4685-be1f-d57550cc96cc" xsi:nil="true"/>
+    <TrustLevel xmlns="4873beb7-5857-4685-be1f-d57550cc96cc">1 Microsoft Managed Content</TrustLevel>
+    <CampaignTagsTaxHTField0 xmlns="4873beb7-5857-4685-be1f-d57550cc96cc">
+      <Terms xmlns="http://schemas.microsoft.com/office/infopath/2007/PartnerControls"/>
+    </CampaignTagsTaxHTField0>
+    <TPNamespace xmlns="4873beb7-5857-4685-be1f-d57550cc96cc" xsi:nil="true"/>
+    <LocOverallPreviewStatusLookup xmlns="4873beb7-5857-4685-be1f-d57550cc96cc" xsi:nil="true"/>
+    <TaxCatchAll xmlns="4873beb7-5857-4685-be1f-d57550cc96cc"/>
+    <IsSearchable xmlns="4873beb7-5857-4685-be1f-d57550cc96cc">false</IsSearchable>
+    <TemplateTemplateType xmlns="4873beb7-5857-4685-be1f-d57550cc96cc">Word Document Template</TemplateTemplateType>
+    <Markets xmlns="4873beb7-5857-4685-be1f-d57550cc96cc"/>
+    <IntlLangReview xmlns="4873beb7-5857-4685-be1f-d57550cc96cc" xsi:nil="true"/>
+    <UAProjectedTotalWords xmlns="4873beb7-5857-4685-be1f-d57550cc96cc" xsi:nil="true"/>
+    <OutputCachingOn xmlns="4873beb7-5857-4685-be1f-d57550cc96cc">false</OutputCachingOn>
+    <AverageRating xmlns="4873beb7-5857-4685-be1f-d57550cc96cc" xsi:nil="true"/>
+    <LocMarketGroupTiers2 xmlns="4873beb7-5857-4685-be1f-d57550cc96cc" xsi:nil="true"/>
+    <APAuthor xmlns="4873beb7-5857-4685-be1f-d57550cc96cc">
+      <UserInfo>
+        <DisplayName>REDMOND\v-namall</DisplayName>
+        <AccountId>978</AccountId>
+        <AccountType/>
+      </UserInfo>
+    </APAuthor>
+    <TPCommandLine xmlns="4873beb7-5857-4685-be1f-d57550cc96cc" xsi:nil="true"/>
+    <LocManualTestRequired xmlns="4873beb7-5857-4685-be1f-d57550cc96cc">false</LocManualTestRequired>
+    <TPAppVersion xmlns="4873beb7-5857-4685-be1f-d57550cc96cc" xsi:nil="true"/>
+    <EditorialStatus xmlns="4873beb7-5857-4685-be1f-d57550cc96cc">Complete</EditorialStatus>
+    <LocProcessedForMarketsLookup xmlns="4873beb7-5857-4685-be1f-d57550cc96cc" xsi:nil="true"/>
+    <LastModifiedDateTime xmlns="4873beb7-5857-4685-be1f-d57550cc96cc" xsi:nil="true"/>
+    <TPLaunchHelpLinkType xmlns="4873beb7-5857-4685-be1f-d57550cc96cc">Template</TPLaunchHelpLinkType>
+    <ScenarioTagsTaxHTField0 xmlns="4873beb7-5857-4685-be1f-d57550cc96cc">
+      <Terms xmlns="http://schemas.microsoft.com/office/infopath/2007/PartnerControls"/>
+    </ScenarioTagsTaxHTField0>
+    <OriginalRelease xmlns="4873beb7-5857-4685-be1f-d57550cc96cc">14</OriginalRelease>
+    <LocalizationTagsTaxHTField0 xmlns="4873beb7-5857-4685-be1f-d57550cc96cc">
+      <Terms xmlns="http://schemas.microsoft.com/office/infopath/2007/PartnerControls"/>
+    </LocalizationTagsTaxHTField0>
+    <Manager xmlns="4873beb7-5857-4685-be1f-d57550cc96cc" xsi:nil="true"/>
+    <UALocRecommendation xmlns="4873beb7-5857-4685-be1f-d57550cc96cc">Localize</UALocRecommendation>
+    <LocOverallHandbackStatusLookup xmlns="4873beb7-5857-4685-be1f-d57550cc96cc" xsi:nil="true"/>
+    <ArtSampleDocs xmlns="4873beb7-5857-4685-be1f-d57550cc96cc" xsi:nil="true"/>
+    <UACurrentWords xmlns="4873beb7-5857-4685-be1f-d57550cc96cc" xsi:nil="true"/>
+    <ShowIn xmlns="4873beb7-5857-4685-be1f-d57550cc96cc">Show everywhere</ShowIn>
+    <CSXHash xmlns="4873beb7-5857-4685-be1f-d57550cc96cc" xsi:nil="true"/>
+    <VoteCount xmlns="4873beb7-5857-4685-be1f-d57550cc96cc" xsi:nil="true"/>
+    <InternalTagsTaxHTField0 xmlns="4873beb7-5857-4685-be1f-d57550cc96cc">
+      <Terms xmlns="http://schemas.microsoft.com/office/infopath/2007/PartnerControls"/>
+    </InternalTagsTaxHTField0>
+    <UANotes xmlns="4873beb7-5857-4685-be1f-d57550cc96cc" xsi:nil="true"/>
+  </documentManagement>
+</p:properties>
+</file>
+
+<file path=customXml/item2.xml><?xml version="1.0" encoding="utf-8"?>
 <ct:contentTypeSchema xmlns:ct="http://schemas.microsoft.com/office/2006/metadata/contentType" xmlns:ma="http://schemas.microsoft.com/office/2006/metadata/properties/metaAttributes" ct:_="" ma:_="" ma:contentTypeName="TemplateFile" ma:contentTypeID="0x0101006EDDDB5EE6D98C44930B742096920B300400F5B6D36B3EF94B4E9A635CDF2A18F5B8" ma:contentTypeVersion="72" ma:contentTypeDescription="Create a new document." ma:contentTypeScope="" ma:versionID="a23e56308344d904b51738559c3d67c9">
   <xsd:schema xmlns:xsd="http://www.w3.org/2001/XMLSchema" xmlns:xs="http://www.w3.org/2001/XMLSchema" xmlns:p="http://schemas.microsoft.com/office/2006/metadata/properties" xmlns:ns2="4873beb7-5857-4685-be1f-d57550cc96cc" targetNamespace="http://schemas.microsoft.com/office/2006/metadata/properties" ma:root="true" ma:fieldsID="cd0908cc4600e77bf5da051303e00c8d" ns2:_="">
     <xsd:import namespace="4873beb7-5857-4685-be1f-d57550cc96cc"/>
@@ -36037,147 +35906,21 @@
 </ct:contentTypeSchema>
 </file>
 
-<file path=customXml/item2.xml><?xml version="1.0" encoding="utf-8"?>
-<p:properties xmlns:p="http://schemas.microsoft.com/office/2006/metadata/properties" xmlns:xsi="http://www.w3.org/2001/XMLSchema-instance" xmlns:pc="http://schemas.microsoft.com/office/infopath/2007/PartnerControls">
-  <documentManagement>
-    <LocLastLocAttemptVersionTypeLookup xmlns="4873beb7-5857-4685-be1f-d57550cc96cc" xsi:nil="true"/>
-    <MarketSpecific xmlns="4873beb7-5857-4685-be1f-d57550cc96cc">false</MarketSpecific>
-    <ApprovalStatus xmlns="4873beb7-5857-4685-be1f-d57550cc96cc">InProgress</ApprovalStatus>
-    <LocComments xmlns="4873beb7-5857-4685-be1f-d57550cc96cc" xsi:nil="true"/>
-    <DirectSourceMarket xmlns="4873beb7-5857-4685-be1f-d57550cc96cc" xsi:nil="true"/>
-    <LocPublishedLinkedAssetsLookup xmlns="4873beb7-5857-4685-be1f-d57550cc96cc" xsi:nil="true"/>
-    <ThumbnailAssetId xmlns="4873beb7-5857-4685-be1f-d57550cc96cc" xsi:nil="true"/>
-    <PrimaryImageGen xmlns="4873beb7-5857-4685-be1f-d57550cc96cc">true</PrimaryImageGen>
-    <LegacyData xmlns="4873beb7-5857-4685-be1f-d57550cc96cc" xsi:nil="true"/>
-    <LocNewPublishedVersionLookup xmlns="4873beb7-5857-4685-be1f-d57550cc96cc" xsi:nil="true"/>
-    <NumericId xmlns="4873beb7-5857-4685-be1f-d57550cc96cc">102787001</NumericId>
-    <TPFriendlyName xmlns="4873beb7-5857-4685-be1f-d57550cc96cc" xsi:nil="true"/>
-    <LocOverallPublishStatusLookup xmlns="4873beb7-5857-4685-be1f-d57550cc96cc" xsi:nil="true"/>
-    <LocRecommendedHandoff xmlns="4873beb7-5857-4685-be1f-d57550cc96cc" xsi:nil="true"/>
-    <BlockPublish xmlns="4873beb7-5857-4685-be1f-d57550cc96cc">false</BlockPublish>
-    <BusinessGroup xmlns="4873beb7-5857-4685-be1f-d57550cc96cc" xsi:nil="true"/>
-    <OpenTemplate xmlns="4873beb7-5857-4685-be1f-d57550cc96cc">true</OpenTemplate>
-    <SourceTitle xmlns="4873beb7-5857-4685-be1f-d57550cc96cc" xsi:nil="true"/>
-    <LocOverallLocStatusLookup xmlns="4873beb7-5857-4685-be1f-d57550cc96cc" xsi:nil="true"/>
-    <APEditor xmlns="4873beb7-5857-4685-be1f-d57550cc96cc">
-      <UserInfo>
-        <DisplayName/>
-        <AccountId xsi:nil="true"/>
-        <AccountType/>
-      </UserInfo>
-    </APEditor>
-    <UALocComments xmlns="4873beb7-5857-4685-be1f-d57550cc96cc" xsi:nil="true"/>
-    <IntlLangReviewDate xmlns="4873beb7-5857-4685-be1f-d57550cc96cc" xsi:nil="true"/>
-    <PublishStatusLookup xmlns="4873beb7-5857-4685-be1f-d57550cc96cc">
-      <Value>1343188</Value>
-    </PublishStatusLookup>
-    <ParentAssetId xmlns="4873beb7-5857-4685-be1f-d57550cc96cc" xsi:nil="true"/>
-    <FeatureTagsTaxHTField0 xmlns="4873beb7-5857-4685-be1f-d57550cc96cc">
-      <Terms xmlns="http://schemas.microsoft.com/office/infopath/2007/PartnerControls"/>
-    </FeatureTagsTaxHTField0>
-    <MachineTranslated xmlns="4873beb7-5857-4685-be1f-d57550cc96cc">false</MachineTranslated>
-    <Providers xmlns="4873beb7-5857-4685-be1f-d57550cc96cc" xsi:nil="true"/>
-    <OriginalSourceMarket xmlns="4873beb7-5857-4685-be1f-d57550cc96cc" xsi:nil="true"/>
-    <APDescription xmlns="4873beb7-5857-4685-be1f-d57550cc96cc" xsi:nil="true"/>
-    <ContentItem xmlns="4873beb7-5857-4685-be1f-d57550cc96cc" xsi:nil="true"/>
-    <ClipArtFilename xmlns="4873beb7-5857-4685-be1f-d57550cc96cc" xsi:nil="true"/>
-    <TPInstallLocation xmlns="4873beb7-5857-4685-be1f-d57550cc96cc" xsi:nil="true"/>
-    <TimesCloned xmlns="4873beb7-5857-4685-be1f-d57550cc96cc" xsi:nil="true"/>
-    <PublishTargets xmlns="4873beb7-5857-4685-be1f-d57550cc96cc">OfficeOnlineVNext</PublishTargets>
-    <AcquiredFrom xmlns="4873beb7-5857-4685-be1f-d57550cc96cc">Internal MS</AcquiredFrom>
-    <AssetStart xmlns="4873beb7-5857-4685-be1f-d57550cc96cc">2011-11-23T17:29:00+00:00</AssetStart>
-    <FriendlyTitle xmlns="4873beb7-5857-4685-be1f-d57550cc96cc" xsi:nil="true"/>
-    <Provider xmlns="4873beb7-5857-4685-be1f-d57550cc96cc" xsi:nil="true"/>
-    <LastHandOff xmlns="4873beb7-5857-4685-be1f-d57550cc96cc" xsi:nil="true"/>
-    <TPClientViewer xmlns="4873beb7-5857-4685-be1f-d57550cc96cc" xsi:nil="true"/>
-    <TemplateStatus xmlns="4873beb7-5857-4685-be1f-d57550cc96cc">Complete</TemplateStatus>
-    <Downloads xmlns="4873beb7-5857-4685-be1f-d57550cc96cc">0</Downloads>
-    <OOCacheId xmlns="4873beb7-5857-4685-be1f-d57550cc96cc" xsi:nil="true"/>
-    <IsDeleted xmlns="4873beb7-5857-4685-be1f-d57550cc96cc">false</IsDeleted>
-    <LocPublishedDependentAssetsLookup xmlns="4873beb7-5857-4685-be1f-d57550cc96cc" xsi:nil="true"/>
-    <AssetExpire xmlns="4873beb7-5857-4685-be1f-d57550cc96cc">2029-05-12T07:00:00+00:00</AssetExpire>
-    <CSXSubmissionMarket xmlns="4873beb7-5857-4685-be1f-d57550cc96cc" xsi:nil="true"/>
-    <DSATActionTaken xmlns="4873beb7-5857-4685-be1f-d57550cc96cc" xsi:nil="true"/>
-    <SubmitterId xmlns="4873beb7-5857-4685-be1f-d57550cc96cc" xsi:nil="true"/>
-    <EditorialTags xmlns="4873beb7-5857-4685-be1f-d57550cc96cc" xsi:nil="true"/>
-    <TPExecutable xmlns="4873beb7-5857-4685-be1f-d57550cc96cc" xsi:nil="true"/>
-    <CSXSubmissionDate xmlns="4873beb7-5857-4685-be1f-d57550cc96cc" xsi:nil="true"/>
-    <CSXUpdate xmlns="4873beb7-5857-4685-be1f-d57550cc96cc">false</CSXUpdate>
-    <AssetType xmlns="4873beb7-5857-4685-be1f-d57550cc96cc">TP</AssetType>
-    <ApprovalLog xmlns="4873beb7-5857-4685-be1f-d57550cc96cc" xsi:nil="true"/>
-    <BugNumber xmlns="4873beb7-5857-4685-be1f-d57550cc96cc" xsi:nil="true"/>
-    <OriginAsset xmlns="4873beb7-5857-4685-be1f-d57550cc96cc" xsi:nil="true"/>
-    <TPComponent xmlns="4873beb7-5857-4685-be1f-d57550cc96cc" xsi:nil="true"/>
-    <Milestone xmlns="4873beb7-5857-4685-be1f-d57550cc96cc" xsi:nil="true"/>
-    <RecommendationsModifier xmlns="4873beb7-5857-4685-be1f-d57550cc96cc" xsi:nil="true"/>
-    <AssetId xmlns="4873beb7-5857-4685-be1f-d57550cc96cc">TP102787001</AssetId>
-    <PolicheckWords xmlns="4873beb7-5857-4685-be1f-d57550cc96cc" xsi:nil="true"/>
-    <TPLaunchHelpLink xmlns="4873beb7-5857-4685-be1f-d57550cc96cc" xsi:nil="true"/>
-    <IntlLocPriority xmlns="4873beb7-5857-4685-be1f-d57550cc96cc" xsi:nil="true"/>
-    <TPApplication xmlns="4873beb7-5857-4685-be1f-d57550cc96cc" xsi:nil="true"/>
-    <IntlLangReviewer xmlns="4873beb7-5857-4685-be1f-d57550cc96cc" xsi:nil="true"/>
-    <HandoffToMSDN xmlns="4873beb7-5857-4685-be1f-d57550cc96cc" xsi:nil="true"/>
-    <PlannedPubDate xmlns="4873beb7-5857-4685-be1f-d57550cc96cc" xsi:nil="true"/>
-    <CrawlForDependencies xmlns="4873beb7-5857-4685-be1f-d57550cc96cc">false</CrawlForDependencies>
-    <LocLastLocAttemptVersionLookup xmlns="4873beb7-5857-4685-be1f-d57550cc96cc">693888</LocLastLocAttemptVersionLookup>
-    <LocProcessedForHandoffsLookup xmlns="4873beb7-5857-4685-be1f-d57550cc96cc" xsi:nil="true"/>
-    <TrustLevel xmlns="4873beb7-5857-4685-be1f-d57550cc96cc">1 Microsoft Managed Content</TrustLevel>
-    <CampaignTagsTaxHTField0 xmlns="4873beb7-5857-4685-be1f-d57550cc96cc">
-      <Terms xmlns="http://schemas.microsoft.com/office/infopath/2007/PartnerControls"/>
-    </CampaignTagsTaxHTField0>
-    <TPNamespace xmlns="4873beb7-5857-4685-be1f-d57550cc96cc" xsi:nil="true"/>
-    <LocOverallPreviewStatusLookup xmlns="4873beb7-5857-4685-be1f-d57550cc96cc" xsi:nil="true"/>
-    <TaxCatchAll xmlns="4873beb7-5857-4685-be1f-d57550cc96cc"/>
-    <IsSearchable xmlns="4873beb7-5857-4685-be1f-d57550cc96cc">false</IsSearchable>
-    <TemplateTemplateType xmlns="4873beb7-5857-4685-be1f-d57550cc96cc">Word Document Template</TemplateTemplateType>
-    <Markets xmlns="4873beb7-5857-4685-be1f-d57550cc96cc"/>
-    <IntlLangReview xmlns="4873beb7-5857-4685-be1f-d57550cc96cc" xsi:nil="true"/>
-    <UAProjectedTotalWords xmlns="4873beb7-5857-4685-be1f-d57550cc96cc" xsi:nil="true"/>
-    <OutputCachingOn xmlns="4873beb7-5857-4685-be1f-d57550cc96cc">false</OutputCachingOn>
-    <AverageRating xmlns="4873beb7-5857-4685-be1f-d57550cc96cc" xsi:nil="true"/>
-    <LocMarketGroupTiers2 xmlns="4873beb7-5857-4685-be1f-d57550cc96cc" xsi:nil="true"/>
-    <APAuthor xmlns="4873beb7-5857-4685-be1f-d57550cc96cc">
-      <UserInfo>
-        <DisplayName>REDMOND\v-namall</DisplayName>
-        <AccountId>978</AccountId>
-        <AccountType/>
-      </UserInfo>
-    </APAuthor>
-    <TPCommandLine xmlns="4873beb7-5857-4685-be1f-d57550cc96cc" xsi:nil="true"/>
-    <LocManualTestRequired xmlns="4873beb7-5857-4685-be1f-d57550cc96cc">false</LocManualTestRequired>
-    <TPAppVersion xmlns="4873beb7-5857-4685-be1f-d57550cc96cc" xsi:nil="true"/>
-    <EditorialStatus xmlns="4873beb7-5857-4685-be1f-d57550cc96cc">Complete</EditorialStatus>
-    <LocProcessedForMarketsLookup xmlns="4873beb7-5857-4685-be1f-d57550cc96cc" xsi:nil="true"/>
-    <LastModifiedDateTime xmlns="4873beb7-5857-4685-be1f-d57550cc96cc" xsi:nil="true"/>
-    <TPLaunchHelpLinkType xmlns="4873beb7-5857-4685-be1f-d57550cc96cc">Template</TPLaunchHelpLinkType>
-    <ScenarioTagsTaxHTField0 xmlns="4873beb7-5857-4685-be1f-d57550cc96cc">
-      <Terms xmlns="http://schemas.microsoft.com/office/infopath/2007/PartnerControls"/>
-    </ScenarioTagsTaxHTField0>
-    <OriginalRelease xmlns="4873beb7-5857-4685-be1f-d57550cc96cc">14</OriginalRelease>
-    <LocalizationTagsTaxHTField0 xmlns="4873beb7-5857-4685-be1f-d57550cc96cc">
-      <Terms xmlns="http://schemas.microsoft.com/office/infopath/2007/PartnerControls"/>
-    </LocalizationTagsTaxHTField0>
-    <Manager xmlns="4873beb7-5857-4685-be1f-d57550cc96cc" xsi:nil="true"/>
-    <UALocRecommendation xmlns="4873beb7-5857-4685-be1f-d57550cc96cc">Localize</UALocRecommendation>
-    <LocOverallHandbackStatusLookup xmlns="4873beb7-5857-4685-be1f-d57550cc96cc" xsi:nil="true"/>
-    <ArtSampleDocs xmlns="4873beb7-5857-4685-be1f-d57550cc96cc" xsi:nil="true"/>
-    <UACurrentWords xmlns="4873beb7-5857-4685-be1f-d57550cc96cc" xsi:nil="true"/>
-    <ShowIn xmlns="4873beb7-5857-4685-be1f-d57550cc96cc">Show everywhere</ShowIn>
-    <CSXHash xmlns="4873beb7-5857-4685-be1f-d57550cc96cc" xsi:nil="true"/>
-    <VoteCount xmlns="4873beb7-5857-4685-be1f-d57550cc96cc" xsi:nil="true"/>
-    <InternalTagsTaxHTField0 xmlns="4873beb7-5857-4685-be1f-d57550cc96cc">
-      <Terms xmlns="http://schemas.microsoft.com/office/infopath/2007/PartnerControls"/>
-    </InternalTagsTaxHTField0>
-    <UANotes xmlns="4873beb7-5857-4685-be1f-d57550cc96cc" xsi:nil="true"/>
-  </documentManagement>
-</p:properties>
-</file>
-
 <file path=customXml/item3.xml><?xml version="1.0" encoding="utf-8"?>
 <b:Sources xmlns:b="http://schemas.openxmlformats.org/officeDocument/2006/bibliography" xmlns="http://schemas.openxmlformats.org/officeDocument/2006/bibliography" SelectedStyle="\APASixthEditionOfficeOnline.xsl" StyleName="APA" Version="6"/>
 </file>
 
 <file path=customXml/itemProps1.xml><?xml version="1.0" encoding="utf-8"?>
+<ds:datastoreItem xmlns:ds="http://schemas.openxmlformats.org/officeDocument/2006/customXml" ds:itemID="{7FBDB1CC-CEFB-4E46-8174-1F0AA0D30B24}">
+  <ds:schemaRefs>
+    <ds:schemaRef ds:uri="http://schemas.microsoft.com/office/2006/metadata/properties"/>
+    <ds:schemaRef ds:uri="http://schemas.microsoft.com/office/infopath/2007/PartnerControls"/>
+    <ds:schemaRef ds:uri="4873beb7-5857-4685-be1f-d57550cc96cc"/>
+  </ds:schemaRefs>
+</ds:datastoreItem>
+</file>
+
+<file path=customXml/itemProps2.xml><?xml version="1.0" encoding="utf-8"?>
 <ds:datastoreItem xmlns:ds="http://schemas.openxmlformats.org/officeDocument/2006/customXml" ds:itemID="{4B3A7E92-E05A-4924-9E8A-9F6659E5855B}">
   <ds:schemaRefs>
     <ds:schemaRef ds:uri="http://schemas.microsoft.com/office/2006/metadata/contentType"/>
@@ -36195,16 +35938,6 @@
 </ds:datastoreItem>
 </file>
 
-<file path=customXml/itemProps2.xml><?xml version="1.0" encoding="utf-8"?>
-<ds:datastoreItem xmlns:ds="http://schemas.openxmlformats.org/officeDocument/2006/customXml" ds:itemID="{7FBDB1CC-CEFB-4E46-8174-1F0AA0D30B24}">
-  <ds:schemaRefs>
-    <ds:schemaRef ds:uri="http://schemas.microsoft.com/office/2006/metadata/properties"/>
-    <ds:schemaRef ds:uri="http://schemas.microsoft.com/office/infopath/2007/PartnerControls"/>
-    <ds:schemaRef ds:uri="4873beb7-5857-4685-be1f-d57550cc96cc"/>
-  </ds:schemaRefs>
-</ds:datastoreItem>
-</file>
-
 <file path=customXml/itemProps3.xml><?xml version="1.0" encoding="utf-8"?>
 <ds:datastoreItem xmlns:ds="http://schemas.openxmlformats.org/officeDocument/2006/customXml" ds:itemID="{DA4D504B-1E1D-47C9-9AA9-30C8F44D9D1A}">
   <ds:schemaRefs>

</xml_diff>